<commit_message>
This is still a work on process
</commit_message>
<xml_diff>
--- a/what I plan to say for each slide at BIAMd conference.docx
+++ b/what I plan to say for each slide at BIAMd conference.docx
@@ -9,6 +9,44 @@
       </w:pPr>
       <w:r>
         <w:rPr/>
+        <w:t>Slide zero</w:t>
+      </w:r>
+    </w:p>
+    <w:p>
+      <w:pPr>
+        <w:pStyle w:val="Normal"/>
+        <w:rPr/>
+      </w:pPr>
+      <w:r>
+        <w:rPr/>
+      </w:r>
+    </w:p>
+    <w:p>
+      <w:pPr>
+        <w:pStyle w:val="Normal"/>
+        <w:rPr/>
+      </w:pPr>
+      <w:r>
+        <w:rPr/>
+        <w:t>Here is screen shot of the article that describes how I got my brain injury.  I was in a coma for over a week.</w:t>
+      </w:r>
+    </w:p>
+    <w:p>
+      <w:pPr>
+        <w:pStyle w:val="Normal"/>
+        <w:rPr/>
+      </w:pPr>
+      <w:r>
+        <w:rPr/>
+      </w:r>
+    </w:p>
+    <w:p>
+      <w:pPr>
+        <w:pStyle w:val="Normal"/>
+        <w:rPr/>
+      </w:pPr>
+      <w:r>
+        <w:rPr/>
         <w:t>Slide 1</w:t>
       </w:r>
     </w:p>
@@ -66,15 +104,7 @@
       </w:pPr>
       <w:r>
         <w:rPr/>
-        <w:t>I can now play flight simulator, “without time warping” in front of my family and they conclude incorrec</w:t>
-      </w:r>
-      <w:r>
-        <w:rPr/>
-        <w:t>t</w:t>
-      </w:r>
-      <w:r>
-        <w:rPr/>
-        <w:t>ly that the activity is just exercise.</w:t>
+        <w:t>I can now play flight simulator, “without time warping”, in front of my family and they conclude incorrectly that the activity is just exercise.</w:t>
       </w:r>
     </w:p>
     <w:p>
@@ -94,34 +124,42 @@
       </w:pPr>
       <w:r>
         <w:rPr/>
-        <w:t>Time warping allows the simulation time to be 4 times faster than clock time so a one hour flight takes on minute.</w:t>
-      </w:r>
-    </w:p>
-    <w:p>
-      <w:pPr>
-        <w:pStyle w:val="Normal"/>
-        <w:rPr/>
-      </w:pPr>
-      <w:r>
-        <w:rPr/>
-      </w:r>
-    </w:p>
-    <w:p>
-      <w:pPr>
-        <w:pStyle w:val="Normal"/>
-        <w:rPr/>
-      </w:pPr>
-      <w:r>
-        <w:rPr/>
-        <w:t xml:space="preserve">Combining bike trainer riding with operating flight simulator brought back the excitement of cycling.  I now can plan the nature of my exertions </w:t>
-      </w:r>
-      <w:r>
-        <w:rPr/>
-        <w:t>[how far? How fast?]</w:t>
-      </w:r>
-      <w:r>
-        <w:rPr/>
-        <w:t>:  in other words, “how fast can I climb that hill.”</w:t>
+        <w:t xml:space="preserve">Time warping allows the simulation time to be 4 times faster than clock time so a one hour flight takes </w:t>
+      </w:r>
+      <w:r>
+        <w:rPr/>
+        <w:t>fifteen</w:t>
+      </w:r>
+      <w:r>
+        <w:rPr/>
+        <w:t xml:space="preserve"> minute</w:t>
+      </w:r>
+      <w:r>
+        <w:rPr/>
+        <w:t>s</w:t>
+      </w:r>
+      <w:r>
+        <w:rPr/>
+        <w:t>.</w:t>
+      </w:r>
+    </w:p>
+    <w:p>
+      <w:pPr>
+        <w:pStyle w:val="Normal"/>
+        <w:rPr/>
+      </w:pPr>
+      <w:r>
+        <w:rPr/>
+      </w:r>
+    </w:p>
+    <w:p>
+      <w:pPr>
+        <w:pStyle w:val="Normal"/>
+        <w:rPr/>
+      </w:pPr>
+      <w:r>
+        <w:rPr/>
+        <w:t>Combining bike trainer riding with operating flight simulator brought back the excitement of cycling.  I now can plan the nature of my exertions [how far? How fast?]:  in other words, “how fast can I climb that hill.”</w:t>
       </w:r>
     </w:p>
     <w:p>
@@ -159,7 +197,15 @@
       </w:pPr>
       <w:r>
         <w:rPr/>
-        <w:t>Please raise your hand to indicate you have a question when you have one. I will do my best to respond.</w:t>
+        <w:t xml:space="preserve">Please raise your hand to indicate you have a question when you have one. I will do my best to </w:t>
+      </w:r>
+      <w:r>
+        <w:rPr/>
+        <w:t xml:space="preserve">see your raised hand </w:t>
+      </w:r>
+      <w:r>
+        <w:rPr/>
+        <w:t>respond.</w:t>
       </w:r>
     </w:p>
     <w:p>
@@ -197,39 +243,23 @@
       </w:pPr>
       <w:r>
         <w:rPr/>
-        <w:t xml:space="preserve">For me, it all began before my brain injury when my Uncle Steve was building a Piper Cub from plans.   At that time, I was an avid cyclist living in northeast Ohio.  I knew it was not unheard of to operate a home built aircraft without even a single pilot’s lesson. </w:t>
-      </w:r>
-      <w:r>
-        <w:rPr/>
-        <w:t>[ask me to cite two examples]</w:t>
-      </w:r>
-      <w:r>
-        <w:rPr/>
-        <w:t xml:space="preserve"> So, I thought I should at least know something about operating a Piper Cub. </w:t>
-      </w:r>
-      <w:r>
-        <w:rPr/>
-        <w:t>[with flightgear]</w:t>
-      </w:r>
-      <w:r>
-        <w:rPr/>
-        <w:t xml:space="preserve">  The winter was too cold for outdoor cycling and I had a bike trainer to stay in shape during the winter.  Why not combine the two?  And I did.  At that time, I used a data acquisition device to translate the rotational speed of the bike </w:t>
-      </w:r>
-      <w:r>
-        <w:rPr/>
-        <w:t xml:space="preserve">trainer </w:t>
-      </w:r>
-      <w:r>
-        <w:rPr/>
-        <w:t xml:space="preserve">into a virtual throttle position.  Here is a Logitech flight stick, commercially available. The throttle is here.  Trainer resistance is not constant, it varies as </w:t>
-      </w:r>
-      <w:r>
-        <w:rPr/>
-        <w:t>the trainer</w:t>
-      </w:r>
-      <w:r>
-        <w:rPr/>
-        <w:t xml:space="preserve"> heats up.  At first I compared my speed to a record of a previous exertion on the trainer.  Now I use a better method for this translation.</w:t>
+        <w:t xml:space="preserve">For me, it all began before my brain injury when my Uncle Steve was building a Piper Cub from plans.   At that time, I was an avid cyclist living in northeast Ohio.  I knew it was not unheard of to operate a home built aircraft without even a single pilot’s lesson. [ask me to cite </w:t>
+      </w:r>
+      <w:r>
+        <w:rPr/>
+        <w:t>one</w:t>
+      </w:r>
+      <w:r>
+        <w:rPr/>
+        <w:t xml:space="preserve"> example] So, I thought I should at least know something about operating a Piper Cub. [with flightgear]  The </w:t>
+      </w:r>
+      <w:r>
+        <w:rPr/>
+        <w:t xml:space="preserve">NE Ohio </w:t>
+      </w:r>
+      <w:r>
+        <w:rPr/>
+        <w:t>winter was too cold for outdoor cycling and I had a bike trainer to stay in shape during the winter.  Why not combine the two?  And I did.  At that time, I used a data acquisition device to translate the rotational speed of the bike trainer into a virtual throttle position.  Trainer resistance is not constant, it varies as the trainer heats up.  At first, I compared my speed to a record of a previous exertion on the trainer.  Now I use a better method for this translation.</w:t>
       </w:r>
     </w:p>
     <w:p>
@@ -297,7 +327,15 @@
       </w:pPr>
       <w:r>
         <w:rPr/>
-        <w:t>On this slide ther is a link so you can freely download flightgear.</w:t>
+        <w:t>On this slide ther</w:t>
+      </w:r>
+      <w:r>
+        <w:rPr/>
+        <w:t>e</w:t>
+      </w:r>
+      <w:r>
+        <w:rPr/>
+        <w:t xml:space="preserve"> is a link so you can freely download flightgear.</w:t>
       </w:r>
     </w:p>
     <w:p>
@@ -335,7 +373,15 @@
       </w:pPr>
       <w:r>
         <w:rPr/>
-        <w:t>When I move back home I wanted to revive my hobby.  One of the first things I did after getting back on the bike trainer was purchase a logitech flightstick.</w:t>
+        <w:t>When I move</w:t>
+      </w:r>
+      <w:r>
+        <w:rPr/>
+        <w:t>d</w:t>
+      </w:r>
+      <w:r>
+        <w:rPr/>
+        <w:t xml:space="preserve"> back home I wanted to revive my hobby.  One of the first things I did after getting back on the bike trainer was purchase a logitech flightstick.  Here is a Logitech flight stick, commercially available. The throttle is here.  </w:t>
       </w:r>
     </w:p>
     <w:p>
@@ -373,15 +419,15 @@
       </w:pPr>
       <w:r>
         <w:rPr/>
-        <w:t xml:space="preserve">That still was not enough.  Merely exerting myself (please note the bike is wrapped in towel to absorb sweat.  I have replace two bottom brackets since moving back home.) was not satisfying </w:t>
-      </w:r>
-      <w:r>
-        <w:rPr/>
-        <w:t>enough</w:t>
-      </w:r>
-      <w:r>
-        <w:rPr/>
-        <w:t>.</w:t>
+        <w:t>That still was not enough.  Merely exerting myself (please note the bike is wrapped in towel to absorb sweat.  I have replace</w:t>
+      </w:r>
+      <w:r>
+        <w:rPr/>
+        <w:t>d</w:t>
+      </w:r>
+      <w:r>
+        <w:rPr/>
+        <w:t xml:space="preserve"> two bottom brackets since moving back home.) was not satisfying enough.</w:t>
       </w:r>
     </w:p>
     <w:p>
@@ -410,34 +456,42 @@
       </w:pPr>
       <w:r>
         <w:rPr/>
-        <w:t xml:space="preserve">I stated using a program called gatttool to record output from a Wahoo sensor I mounted on the rear hub of my bike with a Raspberry Pi.  Raspberry Pi us a linux operating system, just like the operating system I had on my own personal computer.  I </w:t>
-      </w:r>
-      <w:r>
-        <w:rPr/>
-        <w:t xml:space="preserve">move gatttool to my PC and </w:t>
-      </w:r>
-      <w:r>
-        <w:rPr/>
-        <w:t>modified gatttool to translate my cycling exertion into a throttle position.  This required the use of administrative privileges.  A way around this is to use an Arduino to do the same thing.</w:t>
-      </w:r>
-    </w:p>
-    <w:p>
-      <w:pPr>
-        <w:pStyle w:val="Normal"/>
-        <w:rPr/>
-      </w:pPr>
-      <w:r>
-        <w:rPr/>
-      </w:r>
-    </w:p>
-    <w:p>
-      <w:pPr>
-        <w:pStyle w:val="Normal"/>
-        <w:rPr/>
-      </w:pPr>
-      <w:r>
-        <w:rPr/>
-        <w:t>If you want, I can jump ahead to slide 9 to explain what an Arduino is/</w:t>
+        <w:t>I sta</w:t>
+      </w:r>
+      <w:r>
+        <w:rPr/>
+        <w:t>r</w:t>
+      </w:r>
+      <w:r>
+        <w:rPr/>
+        <w:t xml:space="preserve">ted using a program called gatttool to record output from a Wahoo sensor I mounted on the rear hub of my bike with a Raspberry Pi.  Raspberry </w:t>
+      </w:r>
+      <w:r>
+        <w:rPr/>
+        <w:t>Pis</w:t>
+      </w:r>
+      <w:r>
+        <w:rPr/>
+        <w:t xml:space="preserve"> use a linux operating system, just like the operating system I had on my own personal computer.  I moved gatttool to my PC and modified gatttool to translate my cycling exertion into a throttle position.  This required the use of administrative privileges.  A way around this is to use an Arduino to do the same thing.</w:t>
+      </w:r>
+    </w:p>
+    <w:p>
+      <w:pPr>
+        <w:pStyle w:val="Normal"/>
+        <w:rPr/>
+      </w:pPr>
+      <w:r>
+        <w:rPr/>
+      </w:r>
+    </w:p>
+    <w:p>
+      <w:pPr>
+        <w:pStyle w:val="Normal"/>
+        <w:rPr/>
+      </w:pPr>
+      <w:r>
+        <w:rPr/>
+        <w:t>If you want, I can jump ahead to slide 9 to explain what an Arduino is.</w:t>
       </w:r>
     </w:p>
     <w:p>
@@ -476,23 +530,7 @@
       </w:pPr>
       <w:r>
         <w:rPr/>
-        <w:t xml:space="preserve">The first and last </w:t>
-      </w:r>
-      <w:r>
-        <w:rPr/>
-        <w:t>byte</w:t>
-      </w:r>
-      <w:r>
-        <w:rPr/>
-        <w:t xml:space="preserve"> were not relevant to me for achieving my goal: translating speed into a throttle position.  But the middle six are.  The first four bytes indicat</w:t>
-      </w:r>
-      <w:r>
-        <w:rPr/>
-        <w:t>e</w:t>
-      </w:r>
-      <w:r>
-        <w:rPr/>
-        <w:t xml:space="preserve"> the total number of rear tire rotations – how far I’ve gone.  The last two combine with the first four give a high resolution speed indication</w:t>
+        <w:t>The first and last byte were not relevant to me for achieving my goal: translating speed into a throttle position.  But the middle six are.  The first four bytes indicate the total number of rear tire rotations – how far I’ve gone.  The last two combine with the first four give a high resolution speed indication</w:t>
       </w:r>
     </w:p>
     <w:p>
@@ -608,7 +646,11 @@
       </w:pPr>
       <w:r>
         <w:rPr/>
-        <w:t>I hope you ask questions, so I can illustrate the amount of thought I put into this feat.</w:t>
+        <w:t xml:space="preserve">I hope you ask questions, so I can illustrate the amount of thought I put into this feat.  </w:t>
+      </w:r>
+      <w:r>
+        <w:rPr/>
+        <w:t>But, I will stop answering questions so I have about 20 minutes to complete a flight from KGAI to KBWI.</w:t>
       </w:r>
     </w:p>
     <w:p>
@@ -637,42 +679,82 @@
       </w:pPr>
       <w:r>
         <w:rPr/>
-        <w:t xml:space="preserve">Here I head up display I watch while playing flight gear.  FlightGear includes a GPS to guide you to your virtual distanation.  The GPS also shows ground speed.  The HUD shows air speed, aileron position and its trim tab, elevator position and its trim </w:t>
-      </w:r>
-      <w:r>
-        <w:rPr/>
-        <w:t>tab</w:t>
-      </w:r>
-      <w:r>
-        <w:rPr/>
-        <w:t xml:space="preserve">, throttle position, aircraft heading, altitude above ground, altitude above sea level, and rudder position.  I use auto-coordinated flight control so the rudder is not used.  </w:t>
-      </w:r>
-    </w:p>
-    <w:p>
-      <w:pPr>
-        <w:pStyle w:val="Normal"/>
-        <w:rPr/>
-      </w:pPr>
-      <w:r>
-        <w:rPr/>
-      </w:r>
-    </w:p>
-    <w:p>
-      <w:pPr>
-        <w:pStyle w:val="Normal"/>
-        <w:rPr/>
-      </w:pPr>
-      <w:r>
-        <w:rPr/>
-        <w:t xml:space="preserve">Watch my hands closely,  they never use the 9 and 3 keys to asjust the throttle.  Keyboard presses are shown in the upper left part of the screen </w:t>
-      </w:r>
-      <w:r>
-        <w:rPr/>
-        <w:t>by ShowOff</w:t>
-      </w:r>
-      <w:r>
-        <w:rPr/>
-        <w:t>.</w:t>
+        <w:t xml:space="preserve">Here </w:t>
+      </w:r>
+      <w:r>
+        <w:rPr/>
+        <w:t>a screen shot of the</w:t>
+      </w:r>
+      <w:r>
+        <w:rPr/>
+        <w:t xml:space="preserve"> head</w:t>
+      </w:r>
+      <w:r>
+        <w:rPr/>
+        <w:t>s</w:t>
+      </w:r>
+      <w:r>
+        <w:rPr/>
+        <w:t xml:space="preserve"> up display I watch while playing </w:t>
+      </w:r>
+      <w:r>
+        <w:rPr/>
+        <w:t>F</w:t>
+      </w:r>
+      <w:r>
+        <w:rPr/>
+        <w:t>light</w:t>
+      </w:r>
+      <w:r>
+        <w:rPr/>
+        <w:t>G</w:t>
+      </w:r>
+      <w:r>
+        <w:rPr/>
+        <w:t xml:space="preserve">ear.  FlightGear includes a GPS to guide you to your virtual </w:t>
+      </w:r>
+      <w:r>
+        <w:rPr/>
+        <w:t>destination.</w:t>
+      </w:r>
+      <w:r>
+        <w:rPr/>
+        <w:t xml:space="preserve">  The GPS also shows ground speed.  The HUD shows air speed, aileron position and its trim tab, elevator position and its trim tab, throttle position, aircraft heading, altitude above ground, altitude above sea level, and rudder position.  I use auto-coordinated flight control so the rudder </w:t>
+      </w:r>
+      <w:r>
+        <w:rPr/>
+        <w:t>control are not used except for steering on the ground</w:t>
+      </w:r>
+      <w:r>
+        <w:rPr/>
+        <w:t xml:space="preserve">.  </w:t>
+      </w:r>
+    </w:p>
+    <w:p>
+      <w:pPr>
+        <w:pStyle w:val="Normal"/>
+        <w:rPr/>
+      </w:pPr>
+      <w:r>
+        <w:rPr/>
+      </w:r>
+    </w:p>
+    <w:p>
+      <w:pPr>
+        <w:pStyle w:val="Normal"/>
+        <w:rPr/>
+      </w:pPr>
+      <w:r>
+        <w:rPr/>
+        <w:t xml:space="preserve">Watch my hands closely,  they never </w:t>
+      </w:r>
+      <w:r>
+        <w:rPr/>
+        <w:t>touch</w:t>
+      </w:r>
+      <w:r>
+        <w:rPr/>
+        <w:t xml:space="preserve"> the 9 and 3 keys to adjust the throttle.  Keyboard presses are shown in the upper left part of the screen by ShowOff.</w:t>
       </w:r>
     </w:p>
     <w:p>
@@ -731,11 +813,48 @@
       <w:pPr>
         <w:pStyle w:val="Normal"/>
         <w:ind w:left="420" w:hanging="0"/>
-        <w:rPr/>
-      </w:pPr>
-      <w:r>
-        <w:rPr/>
-        <w:t>Put headband and left foot brace</w:t>
+        <w:rPr>
+          <w:b/>
+          <w:b/>
+          <w:bCs/>
+        </w:rPr>
+      </w:pPr>
+      <w:r>
+        <w:rPr>
+          <w:b/>
+          <w:bCs/>
+        </w:rPr>
+        <w:t>Head band</w:t>
+      </w:r>
+    </w:p>
+    <w:p>
+      <w:pPr>
+        <w:pStyle w:val="Normal"/>
+        <w:ind w:left="420" w:hanging="0"/>
+        <w:rPr/>
+      </w:pPr>
+      <w:r>
+        <w:rPr/>
+        <w:t>shoes</w:t>
+      </w:r>
+    </w:p>
+    <w:p>
+      <w:pPr>
+        <w:pStyle w:val="Normal"/>
+        <w:ind w:left="420" w:hanging="0"/>
+        <w:rPr/>
+      </w:pPr>
+      <w:r>
+        <w:rPr/>
+        <w:t xml:space="preserve">Put </w:t>
+      </w:r>
+      <w:r>
+        <w:rPr/>
+        <w:t xml:space="preserve">on </w:t>
+      </w:r>
+      <w:r>
+        <w:rPr/>
+        <w:t>headband and left foot brace</w:t>
       </w:r>
     </w:p>
     <w:p>
@@ -788,13 +907,31 @@
     <w:p>
       <w:pPr>
         <w:pStyle w:val="Normal"/>
-        <w:spacing w:before="57" w:after="57"/>
         <w:ind w:left="420" w:hanging="0"/>
         <w:rPr/>
       </w:pPr>
       <w:r>
         <w:rPr/>
-        <w:t>From command prompt,</w:t>
+        <w:t>Doubl</w:t>
+      </w:r>
+      <w:r>
+        <w:rPr/>
+        <w:t xml:space="preserve">e </w:t>
+      </w:r>
+      <w:r>
+        <w:rPr/>
+        <w:t>click “startApps”</w:t>
+      </w:r>
+    </w:p>
+    <w:p>
+      <w:pPr>
+        <w:pStyle w:val="Normal"/>
+        <w:ind w:left="420" w:hanging="0"/>
+        <w:rPr/>
+      </w:pPr>
+      <w:r>
+        <w:rPr/>
+        <w:t>When launcher opens</w:t>
       </w:r>
     </w:p>
     <w:p>
@@ -805,7 +942,7 @@
       </w:pPr>
       <w:r>
         <w:rPr/>
-        <w:t>change to jump drive (E:)</w:t>
+        <w:t>choose Cessna</w:t>
       </w:r>
     </w:p>
     <w:p>
@@ -816,7 +953,18 @@
       </w:pPr>
       <w:r>
         <w:rPr/>
-        <w:t>change to flightgear* directory</w:t>
+        <w:t>Confirm KGAI aiport as departure</w:t>
+      </w:r>
+    </w:p>
+    <w:p>
+      <w:pPr>
+        <w:pStyle w:val="Normal"/>
+        <w:ind w:left="420" w:hanging="0"/>
+        <w:rPr/>
+      </w:pPr>
+      <w:r>
+        <w:rPr/>
+        <w:t>When flight gear launches</w:t>
       </w:r>
     </w:p>
     <w:p>
@@ -827,7 +975,7 @@
       </w:pPr>
       <w:r>
         <w:rPr/>
-        <w:t>change to bin</w:t>
+        <w:t>activate parking break</w:t>
       </w:r>
     </w:p>
     <w:p>
@@ -838,29 +986,7 @@
       </w:pPr>
       <w:r>
         <w:rPr/>
-        <w:t>type “fgfs –launcher”</w:t>
-      </w:r>
-    </w:p>
-    <w:p>
-      <w:pPr>
-        <w:pStyle w:val="Normal"/>
-        <w:ind w:left="420" w:hanging="0"/>
-        <w:rPr/>
-      </w:pPr>
-      <w:r>
-        <w:rPr/>
-        <w:t>While flightgear launches, launch app in showoff folder from jump drive</w:t>
-      </w:r>
-    </w:p>
-    <w:p>
-      <w:pPr>
-        <w:pStyle w:val="Normal"/>
-        <w:ind w:left="420" w:hanging="0"/>
-        <w:rPr/>
-      </w:pPr>
-      <w:r>
-        <w:rPr/>
-        <w:t>When launcher opens</w:t>
+        <w:t>from “Equipment” menu set GPS to KBWI</w:t>
       </w:r>
     </w:p>
     <w:p>
@@ -871,7 +997,18 @@
       </w:pPr>
       <w:r>
         <w:rPr/>
-        <w:t>choose Cessna</w:t>
+        <w:t>press “h” to turn HUD</w:t>
+      </w:r>
+    </w:p>
+    <w:p>
+      <w:pPr>
+        <w:pStyle w:val="Normal"/>
+        <w:ind w:left="1260" w:hanging="0"/>
+        <w:rPr/>
+      </w:pPr>
+      <w:r>
+        <w:rPr/>
+        <w:t>twice if you want red</w:t>
       </w:r>
     </w:p>
     <w:p>
@@ -882,95 +1019,7 @@
       </w:pPr>
       <w:r>
         <w:rPr/>
-        <w:t>Confirm KGAI aiport as departure</w:t>
-      </w:r>
-    </w:p>
-    <w:p>
-      <w:pPr>
-        <w:pStyle w:val="Normal"/>
-        <w:ind w:left="420" w:hanging="0"/>
-        <w:rPr/>
-      </w:pPr>
-      <w:r>
-        <w:rPr/>
-        <w:t>When flight gear launches</w:t>
-      </w:r>
-    </w:p>
-    <w:p>
-      <w:pPr>
-        <w:pStyle w:val="Normal"/>
-        <w:ind w:left="840" w:hanging="0"/>
-        <w:rPr/>
-      </w:pPr>
-      <w:r>
-        <w:rPr/>
-        <w:t>activate parking break</w:t>
-      </w:r>
-    </w:p>
-    <w:p>
-      <w:pPr>
-        <w:pStyle w:val="Normal"/>
-        <w:ind w:left="840" w:hanging="0"/>
-        <w:rPr/>
-      </w:pPr>
-      <w:r>
-        <w:rPr/>
-        <w:t>from “Equipment” menu set GPS to KBWI</w:t>
-      </w:r>
-    </w:p>
-    <w:p>
-      <w:pPr>
-        <w:pStyle w:val="Normal"/>
-        <w:ind w:left="840" w:hanging="0"/>
-        <w:rPr/>
-      </w:pPr>
-      <w:r>
-        <w:rPr/>
-        <w:t>press “h” to turn HUD</w:t>
-      </w:r>
-    </w:p>
-    <w:p>
-      <w:pPr>
-        <w:pStyle w:val="Normal"/>
-        <w:ind w:left="1260" w:hanging="0"/>
-        <w:rPr/>
-      </w:pPr>
-      <w:r>
-        <w:rPr/>
-        <w:t>twice if you want red</w:t>
-      </w:r>
-    </w:p>
-    <w:p>
-      <w:pPr>
-        <w:pStyle w:val="Normal"/>
-        <w:ind w:left="840" w:hanging="0"/>
-        <w:rPr/>
-      </w:pPr>
-      <w:r>
-        <w:rPr/>
         <w:t>press “c” to turn off cockpit</w:t>
-      </w:r>
-    </w:p>
-    <w:p>
-      <w:pPr>
-        <w:pStyle w:val="Normal"/>
-        <w:ind w:left="840" w:hanging="0"/>
-        <w:rPr/>
-      </w:pPr>
-      <w:r>
-        <w:rPr/>
-        <w:t>press “x” to enlarge HUD</w:t>
-      </w:r>
-    </w:p>
-    <w:p>
-      <w:pPr>
-        <w:pStyle w:val="Normal"/>
-        <w:ind w:left="840" w:hanging="0"/>
-        <w:rPr/>
-      </w:pPr>
-      <w:r>
-        <w:rPr/>
-        <w:t>press “z” to change how far ahead you can see</w:t>
       </w:r>
     </w:p>
     <w:p>

</xml_diff>

<commit_message>
almost done -- I will get there someday
</commit_message>
<xml_diff>
--- a/what I plan to say for each slide at BIAMd conference.docx
+++ b/what I plan to say for each slide at BIAMd conference.docx
@@ -11,47 +11,41 @@
         <w:rPr>
           <w:b w:val="false"/>
           <w:bCs w:val="false"/>
-          <w:u w:val="single"/>
-        </w:rPr>
-        <w:t>Slide prelude two</w:t>
-      </w:r>
-    </w:p>
-    <w:p>
-      <w:pPr>
-        <w:pStyle w:val="Normal"/>
-        <w:rPr/>
-      </w:pPr>
-      <w:r>
-        <w:rPr/>
-        <w:t>Like most kids growing up, I had a bike and would ride around the neighborhood and occasionally on the Rock Creek Bike path with my family.  It was during my third year of college, I got serious about riding a bike.  I lived off campus and that was my means of transportation to get to and from my classes.  I paid $20 for a used bicycle and it worked just fine and I was really enjoying it.</w:t>
-      </w:r>
-    </w:p>
-    <w:p>
-      <w:pPr>
-        <w:pStyle w:val="Normal"/>
-        <w:rPr/>
-      </w:pPr>
-      <w:r>
-        <w:rPr/>
-      </w:r>
-    </w:p>
-    <w:p>
-      <w:pPr>
-        <w:pStyle w:val="Normal"/>
-        <w:rPr/>
-      </w:pPr>
-      <w:r>
-        <w:rPr/>
-        <w:t xml:space="preserve">For a graduation present, my parents  gifted me with a new Trek 1220 bike.  At this time, I also had a car but I preferred riding my bike almost everywhere I went.  And many of our family vacations were in places where I could ride my bicycle and we all could hike. </w:t>
-      </w:r>
-    </w:p>
-    <w:p>
-      <w:pPr>
-        <w:pStyle w:val="Normal"/>
-        <w:rPr/>
-      </w:pPr>
-      <w:r>
-        <w:rPr/>
+          <w:u w:val="none"/>
+        </w:rPr>
+        <w:t>My name is Todd Westley and I am a TBI survivor; my passion before my injury was cycling an</w:t>
+      </w:r>
+      <w:r>
+        <w:rPr>
+          <w:b w:val="false"/>
+          <w:bCs w:val="false"/>
+          <w:u w:val="none"/>
+        </w:rPr>
+        <w:t>d</w:t>
+      </w:r>
+      <w:r>
+        <w:rPr>
+          <w:b w:val="false"/>
+          <w:bCs w:val="false"/>
+          <w:u w:val="none"/>
+        </w:rPr>
+        <w:t xml:space="preserve"> I have a way to continue with that sport.   I am here to share that with you today.</w:t>
+      </w:r>
+    </w:p>
+    <w:p>
+      <w:pPr>
+        <w:pStyle w:val="Normal"/>
+        <w:rPr>
+          <w:b w:val="false"/>
+          <w:b w:val="false"/>
+          <w:bCs w:val="false"/>
+        </w:rPr>
+      </w:pPr>
+      <w:r>
+        <w:rPr>
+          <w:b w:val="false"/>
+          <w:bCs w:val="false"/>
+        </w:rPr>
       </w:r>
     </w:p>
     <w:p>
@@ -65,17 +59,55 @@
           <w:bCs w:val="false"/>
           <w:u w:val="single"/>
         </w:rPr>
-        <w:t>Slide Justification Why Todd is Presenting</w:t>
-      </w:r>
-    </w:p>
-    <w:p>
-      <w:pPr>
-        <w:pStyle w:val="Normal"/>
-        <w:rPr/>
-      </w:pPr>
-      <w:r>
-        <w:rPr/>
-        <w:t xml:space="preserve">Here is screen shot of an article that describes how I got my brain injury.  As a result of the injury, I was in a coma for over a week.  Please note, I lived in Ohio and I am cyclist.  When the article was written in 2014, I had accumulated over 6000 miles of outdoor riding that year.  </w:t>
+        <w:t>Slide prelude two</w:t>
+      </w:r>
+    </w:p>
+    <w:p>
+      <w:pPr>
+        <w:pStyle w:val="Normal"/>
+        <w:rPr/>
+      </w:pPr>
+      <w:r>
+        <w:rPr/>
+        <w:t>Like most kids growing up, I had a bike and would ride around the neighborhood and occasionally on the Rock Creek Bike path with my family.  It was during my third year of college, I got serious about riding a bike.  I lived off campus and that was my means of transportation to get to and from my classes.  I paid $20 for a used bicycle and it worked just fine and I was really enjoying it.</w:t>
+      </w:r>
+    </w:p>
+    <w:p>
+      <w:pPr>
+        <w:pStyle w:val="Normal"/>
+        <w:rPr/>
+      </w:pPr>
+      <w:r>
+        <w:rPr/>
+      </w:r>
+    </w:p>
+    <w:p>
+      <w:pPr>
+        <w:pStyle w:val="Normal"/>
+        <w:rPr/>
+      </w:pPr>
+      <w:r>
+        <w:rPr/>
+        <w:t xml:space="preserve">For a graduation present, my parents  gifted me with a new Trek 1220 bike.  At this time, I also had a car but I preferred riding my bike almost everywhere I went.  And many of our family vacations were in places where I could ride my bicycle and we all could hike. </w:t>
+      </w:r>
+    </w:p>
+    <w:p>
+      <w:pPr>
+        <w:pStyle w:val="Normal"/>
+        <w:rPr/>
+      </w:pPr>
+      <w:r>
+        <w:rPr/>
+      </w:r>
+    </w:p>
+    <w:p>
+      <w:pPr>
+        <w:pStyle w:val="Normal"/>
+        <w:rPr/>
+      </w:pPr>
+      <w:r>
+        <w:rPr/>
+        <w:t>Now, I own a Serotta Course CS made with titanium.</w:t>
       </w:r>
     </w:p>
     <w:p>
@@ -98,6 +130,39 @@
           <w:bCs w:val="false"/>
           <w:u w:val="single"/>
         </w:rPr>
+        <w:t>Slide Justification Why Todd is Presenting</w:t>
+      </w:r>
+    </w:p>
+    <w:p>
+      <w:pPr>
+        <w:pStyle w:val="Normal"/>
+        <w:rPr/>
+      </w:pPr>
+      <w:r>
+        <w:rPr/>
+        <w:t xml:space="preserve">Here is screen shot of an article that describes how I got my brain injury.  As a result of the injury, I was in a coma for over a week.  Please note, I lived in Ohio and I am cyclist.  When the article was written in 2014, I had accumulated over 6000 miles of outdoor riding that year.  </w:t>
+      </w:r>
+    </w:p>
+    <w:p>
+      <w:pPr>
+        <w:pStyle w:val="Normal"/>
+        <w:rPr/>
+      </w:pPr>
+      <w:r>
+        <w:rPr/>
+      </w:r>
+    </w:p>
+    <w:p>
+      <w:pPr>
+        <w:pStyle w:val="Normal"/>
+        <w:rPr/>
+      </w:pPr>
+      <w:r>
+        <w:rPr>
+          <w:b w:val="false"/>
+          <w:bCs w:val="false"/>
+          <w:u w:val="single"/>
+        </w:rPr>
         <w:t>Slide Presentation Background</w:t>
       </w:r>
     </w:p>
@@ -139,15 +204,17 @@
       </w:pPr>
       <w:r>
         <w:rPr/>
-        <w:t xml:space="preserve">Uncle Steve got me involved in aviation by taking me to the FLY-IN in Oshkosh, Wisconsin when I in was </w:t>
-      </w:r>
-      <w:r>
-        <w:rPr/>
-        <w:t xml:space="preserve">om </w:t>
-      </w:r>
-      <w:r>
-        <w:rPr/>
-        <w:t>middle school.  I became a member of the Experimental Aircraft Association then.</w:t>
+        <w:t xml:space="preserve">Uncle Steve got me involved in aviation by taking me to the FLY-IN in Oshkosh, Wisconsin when I in was in middle school.  I became a member of the </w:t>
+      </w:r>
+      <w:r>
+        <w:rPr>
+          <w:color w:val="CE181E"/>
+        </w:rPr>
+        <w:t>[slow]</w:t>
+      </w:r>
+      <w:r>
+        <w:rPr/>
+        <w:t xml:space="preserve"> xperimental Aircraft Association then.</w:t>
       </w:r>
     </w:p>
     <w:p>
@@ -197,7 +264,7 @@
       </w:pPr>
       <w:r>
         <w:rPr/>
-        <w:t xml:space="preserve">Uncle Steve was building an airplane and I was an avid cyclist living in northeast Ohio.  I knew it was not unheard of to operate a home built aircraft without even a single pilot’s lesson. Ask me to cite one example! So, I thought I should at least know something about operating a Piper Cub and I used FlightGear for that.  </w:t>
+        <w:t xml:space="preserve">Uncle Steve was building an airplane and I was an avid cyclist living in northeast Ohio.  I knew it was not unheard of to operate a home built aircraft without even a single pilot’s lesson. Can anyone cite one example! So, I thought I should at least know something about operating a Piper Cub and I used FlightGear, a computer simulator, for that.  </w:t>
       </w:r>
     </w:p>
     <w:p>
@@ -282,6 +349,35 @@
     <w:p>
       <w:pPr>
         <w:pStyle w:val="Normal"/>
+        <w:rPr>
+          <w:color w:val="auto"/>
+        </w:rPr>
+      </w:pPr>
+      <w:r>
+        <w:rPr>
+          <w:color w:val="auto"/>
+        </w:rPr>
+        <w:t xml:space="preserve">Elevated privileges </w:t>
+      </w:r>
+      <w:r>
+        <w:rPr>
+          <w:color w:val="auto"/>
+        </w:rPr>
+        <w:t>required by your computer when you want to perform a task considered dangerous.</w:t>
+      </w:r>
+    </w:p>
+    <w:p>
+      <w:pPr>
+        <w:pStyle w:val="Normal"/>
+        <w:rPr/>
+      </w:pPr>
+      <w:r>
+        <w:rPr/>
+      </w:r>
+    </w:p>
+    <w:p>
+      <w:pPr>
+        <w:pStyle w:val="Normal"/>
         <w:rPr/>
       </w:pPr>
       <w:r>
@@ -359,7 +455,19 @@
       </w:pPr>
       <w:r>
         <w:rPr/>
-        <w:t xml:space="preserve">When I moved back home, I wanted to revive my hobby.  One of the first things I did after getting back on the bike trainer was purchase a logitech flightstick and riding in front of a big screen.  Here is a Logitech flight stick, commercially available. The throttle axis is here.  </w:t>
+        <w:t>When I moved back home, I wanted to revive my hobby.  One of the first things I did after getting back on the bike trainer was purchase a l</w:t>
+      </w:r>
+      <w:r>
+        <w:rPr>
+          <w:b/>
+          <w:bCs/>
+          <w:u w:val="single"/>
+        </w:rPr>
+        <w:t>ogitech flightstick</w:t>
+      </w:r>
+      <w:r>
+        <w:rPr/>
+        <w:t xml:space="preserve"> and riding in front of a big screen.  Here is a Logitech flight stick, commercially available. The throttle axis is here.  </w:t>
       </w:r>
     </w:p>
     <w:p>
@@ -432,12 +540,31 @@
           <w:sz w:val="28"/>
           <w:szCs w:val="28"/>
         </w:rPr>
-        <w:t>A way around this is to use an Arduino to do the same thing</w:t>
-      </w:r>
-      <w:r>
-        <w:rPr>
+        <w:t xml:space="preserve">A way around this is to use an [hesitate] </w:t>
+      </w:r>
+      <w:r>
+        <w:rPr>
+          <w:b/>
+          <w:bCs/>
           <w:sz w:val="28"/>
           <w:szCs w:val="28"/>
+          <w:u w:val="single"/>
+        </w:rPr>
+        <w:t>Arduino</w:t>
+      </w:r>
+      <w:r>
+        <w:rPr>
+          <w:b/>
+          <w:bCs/>
+          <w:sz w:val="28"/>
+          <w:szCs w:val="28"/>
+        </w:rPr>
+        <w:t xml:space="preserve"> to do the same thing</w:t>
+      </w:r>
+      <w:r>
+        <w:rPr>
+          <w:sz w:val="28"/>
+          <w:szCs w:val="28"/>
         </w:rPr>
         <w:t>.</w:t>
       </w:r>
@@ -482,15 +609,51 @@
     <w:p>
       <w:pPr>
         <w:pStyle w:val="Normal"/>
+        <w:rPr/>
+      </w:pPr>
+      <w:r>
         <w:rPr>
           <w:color w:val="auto"/>
         </w:rPr>
-      </w:pPr>
-      <w:r>
+        <w:t>[READ SLIDE!</w:t>
+      </w:r>
+    </w:p>
+    <w:p>
+      <w:pPr>
+        <w:pStyle w:val="Normal"/>
         <w:rPr>
           <w:color w:val="auto"/>
         </w:rPr>
-        <w:t>[READ SLIDE!]</w:t>
+      </w:pPr>
+      <w:r>
+        <w:rPr>
+          <w:color w:val="auto"/>
+        </w:rPr>
+      </w:r>
+    </w:p>
+    <w:p>
+      <w:pPr>
+        <w:pStyle w:val="Normal"/>
+        <w:rPr/>
+      </w:pPr>
+      <w:r>
+        <w:rPr>
+          <w:color w:val="auto"/>
+        </w:rPr>
+        <w:t>In a nutshell, an Arduino is an open hardware development board that can be used by tinkerers, hobbyists, and makers to design and build devices that interact with the real world.]</w:t>
+      </w:r>
+    </w:p>
+    <w:p>
+      <w:pPr>
+        <w:pStyle w:val="Normal"/>
+        <w:rPr>
+          <w:color w:val="auto"/>
+        </w:rPr>
+      </w:pPr>
+      <w:r>
+        <w:rPr>
+          <w:color w:val="auto"/>
+        </w:rPr>
       </w:r>
     </w:p>
     <w:p>
@@ -541,7 +704,18 @@
       </w:pPr>
       <w:r>
         <w:rPr/>
-        <w:t>The first and last bytes were not relevant to me for achieving my goal: translating speed into a throttle position.  But the middle six are.  The first four bytes indicate the total number of rear wheel rotations – in other words, how far you have gone.  The last two combine with the first four give a high resolution speed indication</w:t>
+        <w:t xml:space="preserve">The first and last bytes were not relevant to me for achieving my goal: translating speed into a throttle position.  But the middle six are.  The first four bytes indicate the total number of rear wheel rotations – in other words, how far you have gone.  The last two combine with the first four give a high resolution </w:t>
+      </w:r>
+      <w:r>
+        <w:rPr>
+          <w:b/>
+          <w:bCs/>
+        </w:rPr>
+        <w:t>speed</w:t>
+      </w:r>
+      <w:r>
+        <w:rPr/>
+        <w:t xml:space="preserve"> indication</w:t>
       </w:r>
     </w:p>
     <w:p>
@@ -613,19 +787,155 @@
         <w:rPr>
           <w:color w:val="auto"/>
         </w:rPr>
-        <w:t>The Arduino Uno Wifi must be l</w:t>
-      </w:r>
+        <w:t>The Arduino Uno Wifi must be less than an arms length away from the sensor.</w:t>
+      </w:r>
+    </w:p>
+    <w:p>
+      <w:pPr>
+        <w:pStyle w:val="Normal"/>
+        <w:rPr/>
+      </w:pPr>
+      <w:r>
+        <w:rPr/>
+      </w:r>
+    </w:p>
+    <w:p>
+      <w:pPr>
+        <w:pStyle w:val="Normal"/>
+        <w:rPr/>
+      </w:pPr>
+      <w:r>
+        <w:rPr>
+          <w:u w:val="single"/>
+        </w:rPr>
+        <w:t>Slide Aircraft Control Surfaces</w:t>
+      </w:r>
+    </w:p>
+    <w:p>
+      <w:pPr>
+        <w:pStyle w:val="Normal"/>
+        <w:rPr/>
+      </w:pPr>
+      <w:r>
+        <w:rPr/>
+        <w:t>Here is a picture an aircraft’s controls surfaces and the keyboard keys I use to control the aircraft.</w:t>
+      </w:r>
+    </w:p>
+    <w:p>
+      <w:pPr>
+        <w:pStyle w:val="Normal"/>
+        <w:rPr/>
+      </w:pPr>
+      <w:r>
+        <w:rPr/>
+      </w:r>
+    </w:p>
+    <w:p>
+      <w:pPr>
+        <w:pStyle w:val="Normal"/>
+        <w:rPr/>
+      </w:pPr>
+      <w:r>
+        <w:rPr>
+          <w:u w:val="single"/>
+        </w:rPr>
+        <w:t>Slide Todd’s Email Address</w:t>
+      </w:r>
+    </w:p>
+    <w:p>
+      <w:pPr>
+        <w:pStyle w:val="Normal"/>
+        <w:rPr/>
+      </w:pPr>
+      <w:r>
+        <w:rPr/>
+        <w:t xml:space="preserve">Here is my email address so I can respond to your questions after this conference.  I omitted many details from this presentation.  </w:t>
+      </w:r>
+    </w:p>
+    <w:p>
+      <w:pPr>
+        <w:pStyle w:val="Normal"/>
+        <w:rPr/>
+      </w:pPr>
+      <w:r>
+        <w:rPr/>
+      </w:r>
+    </w:p>
+    <w:p>
+      <w:pPr>
+        <w:pStyle w:val="Normal"/>
+        <w:rPr/>
+      </w:pPr>
+      <w:r>
+        <w:rPr/>
+        <w:t>What follows is very mathy; but I think you should understand a bit of the code in the Arduinos so you can modify it intelligently to make it work for you.  You will want to know this information if you intend to use my hardware and code I am going to demonstrate.</w:t>
+      </w:r>
+    </w:p>
+    <w:p>
+      <w:pPr>
+        <w:pStyle w:val="Normal"/>
+        <w:rPr/>
+      </w:pPr>
+      <w:r>
+        <w:rPr/>
+      </w:r>
+    </w:p>
+    <w:p>
+      <w:pPr>
+        <w:pStyle w:val="Normal"/>
+        <w:rPr/>
+      </w:pPr>
+      <w:r>
+        <w:rPr/>
+      </w:r>
+    </w:p>
+    <w:p>
+      <w:pPr>
+        <w:pStyle w:val="Normal"/>
+        <w:rPr/>
+      </w:pPr>
+      <w:r>
+        <w:rPr>
+          <w:u w:val="single"/>
+        </w:rPr>
+        <w:t>Slide Constants</w:t>
+      </w:r>
+    </w:p>
+    <w:p>
+      <w:pPr>
+        <w:pStyle w:val="Normal"/>
+        <w:rPr/>
+      </w:pPr>
+      <w:r>
+        <w:rPr/>
+        <w:t>These are the constants with units.  Most of the constants are obviously named except the “speedGradient”  More details on that follow.</w:t>
+      </w:r>
+    </w:p>
+    <w:p>
+      <w:pPr>
+        <w:pStyle w:val="Normal"/>
+        <w:rPr/>
+      </w:pPr>
+      <w:r>
+        <w:rPr/>
+      </w:r>
+    </w:p>
+    <w:p>
+      <w:pPr>
+        <w:pStyle w:val="Normal"/>
+        <w:rPr/>
+      </w:pPr>
       <w:r>
         <w:rPr>
           <w:color w:val="auto"/>
         </w:rPr>
-        <w:t>e</w:t>
-      </w:r>
-      <w:r>
-        <w:rPr>
-          <w:color w:val="auto"/>
-        </w:rPr>
-        <w:t>ss than an arms length away from the sensor.</w:t>
+        <w:t>Wheel circumference, maximum speed on the trainer, speed delta (the difference between you max speed or your minimum speed), max and min throttle – plus minus 2 to the 15th for 16 bit resolution</w:t>
+      </w:r>
+      <w:r>
+        <w:rPr>
+          <w:color w:val="CE181E"/>
+        </w:rPr>
+        <w:t>,</w:t>
       </w:r>
     </w:p>
     <w:p>
@@ -646,17 +956,19 @@
         <w:rPr>
           <w:u w:val="single"/>
         </w:rPr>
-        <w:t>Slide Aircraft Control Surfaces</w:t>
-      </w:r>
-    </w:p>
-    <w:p>
-      <w:pPr>
-        <w:pStyle w:val="Normal"/>
-        <w:rPr/>
-      </w:pPr>
-      <w:r>
-        <w:rPr/>
-        <w:t>Here is a picture an aircraft’s controls surfaces and the keys I use to control the aircraft.</w:t>
+        <w:t>Slide SpeedGradient, SpeedDelta, MaxSpreed</w:t>
+      </w:r>
+    </w:p>
+    <w:p>
+      <w:pPr>
+        <w:pStyle w:val="Normal"/>
+        <w:rPr/>
+      </w:pPr>
+      <w:r>
+        <w:rPr>
+          <w:u w:val="none"/>
+        </w:rPr>
+        <w:t>The is the spreadsheet I will use to use the serial output from one of your rides to help you determine your personal speed gradient.</w:t>
       </w:r>
     </w:p>
     <w:p>
@@ -677,45 +989,50 @@
         <w:rPr>
           <w:u w:val="single"/>
         </w:rPr>
-        <w:t>Slide Todd’s Email Address</w:t>
-      </w:r>
-    </w:p>
-    <w:p>
-      <w:pPr>
-        <w:pStyle w:val="Normal"/>
-        <w:rPr/>
-      </w:pPr>
-      <w:r>
-        <w:rPr/>
-        <w:t xml:space="preserve">Here is my email address so I can respond to your questions after this conference.  I omitted many details from this presentation.  </w:t>
-      </w:r>
-    </w:p>
-    <w:p>
-      <w:pPr>
-        <w:pStyle w:val="Normal"/>
-        <w:rPr/>
-      </w:pPr>
-      <w:r>
-        <w:rPr/>
-      </w:r>
-    </w:p>
-    <w:p>
-      <w:pPr>
-        <w:pStyle w:val="Normal"/>
-        <w:rPr/>
-      </w:pPr>
-      <w:r>
-        <w:rPr/>
-        <w:t>What follows is very mathy; but I think you should understand a bit of the code in the Arduinos so you can modify it intelligently to make it work for you.  You will want to know this information if you intend to use my hardware and code I am going to demonstrate.</w:t>
-      </w:r>
-    </w:p>
-    <w:p>
-      <w:pPr>
-        <w:pStyle w:val="Normal"/>
-        <w:rPr/>
-      </w:pPr>
-      <w:r>
-        <w:rPr/>
+        <w:t>Slide Using spreadsheet</w:t>
+      </w:r>
+    </w:p>
+    <w:p>
+      <w:pPr>
+        <w:pStyle w:val="Normal"/>
+        <w:rPr>
+          <w:u w:val="none"/>
+        </w:rPr>
+      </w:pPr>
+      <w:r>
+        <w:rPr>
+          <w:u w:val="none"/>
+        </w:rPr>
+        <w:t xml:space="preserve">Here are details on how to use the provided spreadsheet </w:t>
+      </w:r>
+    </w:p>
+    <w:p>
+      <w:pPr>
+        <w:pStyle w:val="Normal"/>
+        <w:ind w:left="420" w:hanging="0"/>
+        <w:rPr>
+          <w:u w:val="none"/>
+        </w:rPr>
+      </w:pPr>
+      <w:r>
+        <w:rPr>
+          <w:u w:val="none"/>
+        </w:rPr>
+        <w:t>[Demonstrate concept]</w:t>
+      </w:r>
+    </w:p>
+    <w:p>
+      <w:pPr>
+        <w:pStyle w:val="Normal"/>
+        <w:ind w:left="420" w:hanging="0"/>
+        <w:rPr>
+          <w:u w:val="none"/>
+        </w:rPr>
+      </w:pPr>
+      <w:r>
+        <w:rPr>
+          <w:u w:val="none"/>
+        </w:rPr>
       </w:r>
     </w:p>
     <w:p>
@@ -727,17 +1044,36 @@
         <w:rPr>
           <w:u w:val="single"/>
         </w:rPr>
-        <w:t>Slide Constants</w:t>
-      </w:r>
-    </w:p>
-    <w:p>
-      <w:pPr>
-        <w:pStyle w:val="Normal"/>
-        <w:rPr/>
-      </w:pPr>
-      <w:r>
-        <w:rPr/>
-        <w:t>These are the constants with units.  Most of the constants are obviously named except the “speedGradient”  More details on that follow.</w:t>
+        <w:t>Slide Questions</w:t>
+      </w:r>
+    </w:p>
+    <w:p>
+      <w:pPr>
+        <w:pStyle w:val="Normal"/>
+        <w:rPr/>
+      </w:pPr>
+      <w:r>
+        <w:rPr/>
+        <w:t>I did not cover every detail sufficiently.  I hope you have questions.</w:t>
+      </w:r>
+    </w:p>
+    <w:p>
+      <w:pPr>
+        <w:pStyle w:val="Normal"/>
+        <w:rPr/>
+      </w:pPr>
+      <w:r>
+        <w:rPr/>
+      </w:r>
+    </w:p>
+    <w:p>
+      <w:pPr>
+        <w:pStyle w:val="Normal"/>
+        <w:rPr/>
+      </w:pPr>
+      <w:r>
+        <w:rPr/>
+        <w:t>[Read slide]</w:t>
       </w:r>
     </w:p>
     <w:p>
@@ -758,7 +1094,7 @@
         <w:rPr>
           <w:u w:val="single"/>
         </w:rPr>
-        <w:t>Slide SpeedGradient, SpeedDelta, MaxSpreed</w:t>
+        <w:t>Slide list of slides</w:t>
       </w:r>
     </w:p>
     <w:p>
@@ -770,161 +1106,56 @@
         <w:rPr>
           <w:u w:val="none"/>
         </w:rPr>
-        <w:t>The is the spreadsheet I will use to use the serial output from one of your rides to help you determine your personal speed gradient.</w:t>
-      </w:r>
-    </w:p>
-    <w:p>
-      <w:pPr>
-        <w:pStyle w:val="Normal"/>
-        <w:rPr/>
-      </w:pPr>
-      <w:r>
-        <w:rPr/>
-      </w:r>
-    </w:p>
-    <w:p>
-      <w:pPr>
-        <w:pStyle w:val="Normal"/>
-        <w:rPr/>
-      </w:pPr>
+        <w:t>Here is a list of preceding slides if you want to show visual aid to help you ask your question.</w:t>
+      </w:r>
+    </w:p>
+    <w:p>
+      <w:pPr>
+        <w:pStyle w:val="Normal"/>
+        <w:rPr/>
+      </w:pPr>
+      <w:r>
+        <w:rPr/>
+      </w:r>
+    </w:p>
+    <w:p>
+      <w:pPr>
+        <w:pStyle w:val="Normal"/>
+        <w:rPr/>
+      </w:pPr>
+      <w:r>
+        <w:rPr/>
+        <w:t>S</w:t>
+      </w:r>
       <w:r>
         <w:rPr>
           <w:u w:val="single"/>
         </w:rPr>
-        <w:t>Slide Using spreadsheet</w:t>
-      </w:r>
-    </w:p>
-    <w:p>
-      <w:pPr>
-        <w:pStyle w:val="Normal"/>
-        <w:rPr>
-          <w:u w:val="none"/>
-        </w:rPr>
-      </w:pPr>
-      <w:r>
-        <w:rPr>
-          <w:u w:val="none"/>
-        </w:rPr>
-        <w:t xml:space="preserve">Here are details on how to use the provided spreadsheet </w:t>
-      </w:r>
-    </w:p>
-    <w:p>
-      <w:pPr>
-        <w:pStyle w:val="Normal"/>
-        <w:ind w:left="420" w:hanging="0"/>
-        <w:rPr>
-          <w:u w:val="none"/>
-        </w:rPr>
-      </w:pPr>
-      <w:r>
-        <w:rPr>
-          <w:u w:val="none"/>
-        </w:rPr>
-        <w:t>[Demonstrate concept]</w:t>
-      </w:r>
-    </w:p>
-    <w:p>
-      <w:pPr>
-        <w:pStyle w:val="Normal"/>
-        <w:ind w:left="420" w:hanging="0"/>
-        <w:rPr>
-          <w:u w:val="none"/>
-        </w:rPr>
-      </w:pPr>
-      <w:r>
-        <w:rPr>
-          <w:u w:val="none"/>
-        </w:rPr>
-      </w:r>
-    </w:p>
-    <w:p>
-      <w:pPr>
-        <w:pStyle w:val="Normal"/>
-        <w:rPr/>
-      </w:pPr>
-      <w:r>
+        <w:t>lide Presentation Mechanics</w:t>
+      </w:r>
+    </w:p>
+    <w:p>
+      <w:pPr>
+        <w:pStyle w:val="Normal"/>
+        <w:rPr/>
+      </w:pPr>
+      <w:r>
+        <w:rPr/>
+        <w:t>This is the batch file I wrote to start CoolTerm to show the serial output of the Arduinos, ShowKey to display my keystrokes in the upper center of the screen, and FlightGear.</w:t>
+      </w:r>
+    </w:p>
+    <w:p>
+      <w:pPr>
+        <w:pStyle w:val="Normal"/>
         <w:rPr>
           <w:u w:val="single"/>
         </w:rPr>
-        <w:t>Slide Questions</w:t>
-      </w:r>
-    </w:p>
-    <w:p>
-      <w:pPr>
-        <w:pStyle w:val="Normal"/>
-        <w:rPr/>
-      </w:pPr>
-      <w:r>
-        <w:rPr/>
-        <w:t>I did not cover every detail sufficiently.  I hope you have questions.</w:t>
-      </w:r>
-    </w:p>
-    <w:p>
-      <w:pPr>
-        <w:pStyle w:val="Normal"/>
-        <w:rPr/>
-      </w:pPr>
-      <w:r>
-        <w:rPr/>
-      </w:r>
-    </w:p>
-    <w:p>
-      <w:pPr>
-        <w:pStyle w:val="Normal"/>
-        <w:rPr/>
       </w:pPr>
       <w:r>
         <w:rPr>
           <w:u w:val="single"/>
         </w:rPr>
-        <w:t>Slide list of slides</w:t>
-      </w:r>
-    </w:p>
-    <w:p>
-      <w:pPr>
-        <w:pStyle w:val="Normal"/>
-        <w:rPr/>
-      </w:pPr>
-      <w:r>
-        <w:rPr>
-          <w:u w:val="none"/>
-        </w:rPr>
-        <w:t>Here is a list of preceding slides if you want to show visual aid to help you ask your question.</w:t>
-      </w:r>
-    </w:p>
-    <w:p>
-      <w:pPr>
-        <w:pStyle w:val="Normal"/>
-        <w:rPr/>
-      </w:pPr>
-      <w:r>
-        <w:rPr/>
-      </w:r>
-    </w:p>
-    <w:p>
-      <w:pPr>
-        <w:pStyle w:val="Normal"/>
-        <w:rPr/>
-      </w:pPr>
-      <w:r>
-        <w:rPr/>
-        <w:t>S</w:t>
-      </w:r>
-      <w:r>
-        <w:rPr>
-          <w:u w:val="single"/>
-        </w:rPr>
-        <w:t>lide Presentation Mechanics</w:t>
-      </w:r>
-    </w:p>
-    <w:p>
-      <w:pPr>
-        <w:pStyle w:val="Normal"/>
-        <w:rPr/>
-      </w:pPr>
-      <w:r>
-        <w:rPr/>
-        <w:t>This is the batch file I wrote to start CoolTerm to show the serial output of the Arduinos, ShowKey to display my keystrokes in the upper left corner of the screen, and FlightGear.</w:t>
+        <w:t>Arduino ide???</w:t>
       </w:r>
     </w:p>
     <w:p>
@@ -1351,7 +1582,7 @@
       </w:pPr>
       <w:r>
         <w:rPr/>
-        <w:t>sportjacket, tie, dress pants, dress shirt??</w:t>
+        <w:t>pull on pants</w:t>
       </w:r>
     </w:p>
     <w:p>
@@ -1416,6 +1647,18 @@
       <w:r>
         <w:rPr/>
         <w:t>other handout?</w:t>
+      </w:r>
+    </w:p>
+    <w:p>
+      <w:pPr>
+        <w:pStyle w:val="Normal"/>
+        <w:spacing w:before="57" w:after="57"/>
+        <w:ind w:left="420" w:hanging="0"/>
+        <w:rPr/>
+      </w:pPr>
+      <w:r>
+        <w:rPr/>
+        <w:t>2032 Battery?</w:t>
       </w:r>
     </w:p>
     <w:sectPr>
@@ -1522,5 +1765,2017 @@
       <w:rFonts w:cs="Lohit Devanagari"/>
     </w:rPr>
   </w:style>
+  <w:style w:type="paragraph" w:styleId="Default">
+    <w:name w:val="Default"/>
+    <w:qFormat/>
+    <w:pPr>
+      <w:widowControl/>
+      <w:bidi w:val="0"/>
+      <w:spacing w:lineRule="atLeast" w:line="200" w:before="0" w:after="0"/>
+      <w:jc w:val="left"/>
+    </w:pPr>
+    <w:rPr>
+      <w:rFonts w:ascii="Lohit Devanagari" w:hAnsi="Lohit Devanagari" w:eastAsia="DejaVu Sans" w:cs="Liberation Sans"/>
+      <w:b w:val="false"/>
+      <w:i w:val="false"/>
+      <w:strike w:val="false"/>
+      <w:dstrike w:val="false"/>
+      <w:outline w:val="false"/>
+      <w:shadow w:val="false"/>
+      <w:color w:val="000000"/>
+      <w:kern w:val="2"/>
+      <w:sz w:val="36"/>
+      <w:szCs w:val="24"/>
+      <w:u w:val="none"/>
+      <w:em w:val="none"/>
+      <w:lang w:val="en-US" w:eastAsia="zh-CN" w:bidi="hi-IN"/>
+    </w:rPr>
+  </w:style>
+  <w:style w:type="paragraph" w:styleId="Objectwitharrow">
+    <w:name w:val="Object with arrow"/>
+    <w:basedOn w:val="Default"/>
+    <w:qFormat/>
+    <w:pPr>
+      <w:spacing w:lineRule="atLeast" w:line="200" w:before="0" w:after="0"/>
+    </w:pPr>
+    <w:rPr>
+      <w:rFonts w:ascii="Lohit Devanagari" w:hAnsi="Lohit Devanagari"/>
+      <w:b w:val="false"/>
+      <w:i w:val="false"/>
+      <w:strike w:val="false"/>
+      <w:dstrike w:val="false"/>
+      <w:outline w:val="false"/>
+      <w:shadow w:val="false"/>
+      <w:color w:val="000000"/>
+      <w:kern w:val="2"/>
+      <w:sz w:val="36"/>
+      <w:u w:val="none"/>
+      <w:em w:val="none"/>
+    </w:rPr>
+  </w:style>
+  <w:style w:type="paragraph" w:styleId="Objectwithshadow">
+    <w:name w:val="Object with shadow"/>
+    <w:basedOn w:val="Default"/>
+    <w:qFormat/>
+    <w:pPr>
+      <w:spacing w:lineRule="atLeast" w:line="200" w:before="0" w:after="0"/>
+    </w:pPr>
+    <w:rPr>
+      <w:rFonts w:ascii="Lohit Devanagari" w:hAnsi="Lohit Devanagari"/>
+      <w:b w:val="false"/>
+      <w:i w:val="false"/>
+      <w:strike w:val="false"/>
+      <w:dstrike w:val="false"/>
+      <w:outline w:val="false"/>
+      <w:shadow w:val="false"/>
+      <w:color w:val="000000"/>
+      <w:kern w:val="2"/>
+      <w:sz w:val="36"/>
+      <w:u w:val="none"/>
+      <w:em w:val="none"/>
+    </w:rPr>
+  </w:style>
+  <w:style w:type="paragraph" w:styleId="Objectwithoutfill">
+    <w:name w:val="Object without fill"/>
+    <w:basedOn w:val="Default"/>
+    <w:qFormat/>
+    <w:pPr>
+      <w:spacing w:lineRule="atLeast" w:line="200" w:before="0" w:after="0"/>
+    </w:pPr>
+    <w:rPr>
+      <w:rFonts w:ascii="Lohit Devanagari" w:hAnsi="Lohit Devanagari"/>
+      <w:b w:val="false"/>
+      <w:i w:val="false"/>
+      <w:strike w:val="false"/>
+      <w:dstrike w:val="false"/>
+      <w:outline w:val="false"/>
+      <w:shadow w:val="false"/>
+      <w:color w:val="000000"/>
+      <w:kern w:val="2"/>
+      <w:sz w:val="36"/>
+      <w:u w:val="none"/>
+      <w:em w:val="none"/>
+    </w:rPr>
+  </w:style>
+  <w:style w:type="paragraph" w:styleId="Objectwithnofillandnoline">
+    <w:name w:val="Object with no fill and no line"/>
+    <w:basedOn w:val="Default"/>
+    <w:qFormat/>
+    <w:pPr>
+      <w:spacing w:lineRule="atLeast" w:line="200" w:before="0" w:after="0"/>
+    </w:pPr>
+    <w:rPr>
+      <w:rFonts w:ascii="Lohit Devanagari" w:hAnsi="Lohit Devanagari"/>
+      <w:b w:val="false"/>
+      <w:i w:val="false"/>
+      <w:strike w:val="false"/>
+      <w:dstrike w:val="false"/>
+      <w:outline w:val="false"/>
+      <w:shadow w:val="false"/>
+      <w:color w:val="000000"/>
+      <w:kern w:val="2"/>
+      <w:sz w:val="36"/>
+      <w:u w:val="none"/>
+      <w:em w:val="none"/>
+    </w:rPr>
+  </w:style>
+  <w:style w:type="paragraph" w:styleId="Textbody1">
+    <w:name w:val="Text body"/>
+    <w:basedOn w:val="Default"/>
+    <w:qFormat/>
+    <w:pPr>
+      <w:spacing w:lineRule="atLeast" w:line="200" w:before="0" w:after="0"/>
+    </w:pPr>
+    <w:rPr>
+      <w:rFonts w:ascii="Lohit Devanagari" w:hAnsi="Lohit Devanagari"/>
+      <w:b w:val="false"/>
+      <w:i w:val="false"/>
+      <w:strike w:val="false"/>
+      <w:dstrike w:val="false"/>
+      <w:outline w:val="false"/>
+      <w:shadow w:val="false"/>
+      <w:color w:val="000000"/>
+      <w:kern w:val="2"/>
+      <w:sz w:val="36"/>
+      <w:u w:val="none"/>
+      <w:em w:val="none"/>
+    </w:rPr>
+  </w:style>
+  <w:style w:type="paragraph" w:styleId="Textbodyjustified">
+    <w:name w:val="Text body justified"/>
+    <w:basedOn w:val="Default"/>
+    <w:qFormat/>
+    <w:pPr>
+      <w:spacing w:lineRule="atLeast" w:line="200" w:before="0" w:after="0"/>
+      <w:jc w:val="left"/>
+    </w:pPr>
+    <w:rPr>
+      <w:rFonts w:ascii="Lohit Devanagari" w:hAnsi="Lohit Devanagari"/>
+      <w:b w:val="false"/>
+      <w:i w:val="false"/>
+      <w:strike w:val="false"/>
+      <w:dstrike w:val="false"/>
+      <w:outline w:val="false"/>
+      <w:shadow w:val="false"/>
+      <w:color w:val="000000"/>
+      <w:kern w:val="2"/>
+      <w:sz w:val="36"/>
+      <w:u w:val="none"/>
+      <w:em w:val="none"/>
+    </w:rPr>
+  </w:style>
+  <w:style w:type="paragraph" w:styleId="Title1">
+    <w:name w:val="Title1"/>
+    <w:basedOn w:val="Default"/>
+    <w:qFormat/>
+    <w:pPr>
+      <w:spacing w:lineRule="atLeast" w:line="200" w:before="0" w:after="0"/>
+      <w:jc w:val="center"/>
+    </w:pPr>
+    <w:rPr>
+      <w:rFonts w:ascii="Lohit Devanagari" w:hAnsi="Lohit Devanagari"/>
+      <w:b w:val="false"/>
+      <w:i w:val="false"/>
+      <w:strike w:val="false"/>
+      <w:dstrike w:val="false"/>
+      <w:outline w:val="false"/>
+      <w:shadow w:val="false"/>
+      <w:color w:val="000000"/>
+      <w:kern w:val="2"/>
+      <w:sz w:val="36"/>
+      <w:u w:val="none"/>
+      <w:em w:val="none"/>
+    </w:rPr>
+  </w:style>
+  <w:style w:type="paragraph" w:styleId="Title2">
+    <w:name w:val="Title2"/>
+    <w:basedOn w:val="Default"/>
+    <w:qFormat/>
+    <w:pPr>
+      <w:spacing w:lineRule="atLeast" w:line="200" w:before="57" w:after="57"/>
+      <w:ind w:right="113" w:hanging="0"/>
+      <w:jc w:val="center"/>
+    </w:pPr>
+    <w:rPr>
+      <w:rFonts w:ascii="Lohit Devanagari" w:hAnsi="Lohit Devanagari"/>
+      <w:b w:val="false"/>
+      <w:i w:val="false"/>
+      <w:strike w:val="false"/>
+      <w:dstrike w:val="false"/>
+      <w:outline w:val="false"/>
+      <w:shadow w:val="false"/>
+      <w:color w:val="000000"/>
+      <w:kern w:val="2"/>
+      <w:sz w:val="36"/>
+      <w:u w:val="none"/>
+      <w:em w:val="none"/>
+    </w:rPr>
+  </w:style>
+  <w:style w:type="paragraph" w:styleId="DimensionLine">
+    <w:name w:val="Dimension Line"/>
+    <w:basedOn w:val="Default"/>
+    <w:qFormat/>
+    <w:pPr>
+      <w:spacing w:lineRule="atLeast" w:line="200" w:before="0" w:after="0"/>
+    </w:pPr>
+    <w:rPr>
+      <w:rFonts w:ascii="Lohit Devanagari" w:hAnsi="Lohit Devanagari"/>
+      <w:b w:val="false"/>
+      <w:i w:val="false"/>
+      <w:strike w:val="false"/>
+      <w:dstrike w:val="false"/>
+      <w:outline w:val="false"/>
+      <w:shadow w:val="false"/>
+      <w:color w:val="000000"/>
+      <w:kern w:val="2"/>
+      <w:sz w:val="36"/>
+      <w:u w:val="none"/>
+      <w:em w:val="none"/>
+    </w:rPr>
+  </w:style>
+  <w:style w:type="paragraph" w:styleId="TitleSlideLTGliederung1">
+    <w:name w:val="Title Slide~LT~Gliederung 1"/>
+    <w:qFormat/>
+    <w:pPr>
+      <w:widowControl/>
+      <w:bidi w:val="0"/>
+      <w:spacing w:lineRule="atLeast" w:line="200" w:before="283" w:after="0"/>
+      <w:jc w:val="left"/>
+    </w:pPr>
+    <w:rPr>
+      <w:rFonts w:ascii="Lohit Devanagari" w:hAnsi="Lohit Devanagari" w:eastAsia="DejaVu Sans" w:cs="Liberation Sans"/>
+      <w:b w:val="false"/>
+      <w:i w:val="false"/>
+      <w:strike w:val="false"/>
+      <w:dstrike w:val="false"/>
+      <w:outline w:val="false"/>
+      <w:shadow w:val="false"/>
+      <w:color w:val="000000"/>
+      <w:spacing w:val="0"/>
+      <w:kern w:val="2"/>
+      <w:sz w:val="64"/>
+      <w:szCs w:val="24"/>
+      <w:u w:val="none"/>
+      <w:em w:val="none"/>
+      <w:lang w:val="en-US" w:eastAsia="zh-CN" w:bidi="hi-IN"/>
+    </w:rPr>
+  </w:style>
+  <w:style w:type="paragraph" w:styleId="TitleSlideLTGliederung2">
+    <w:name w:val="Title Slide~LT~Gliederung 2"/>
+    <w:basedOn w:val="TitleSlideLTGliederung1"/>
+    <w:qFormat/>
+    <w:pPr>
+      <w:bidi w:val="0"/>
+      <w:spacing w:lineRule="atLeast" w:line="200" w:before="227" w:after="0"/>
+      <w:jc w:val="left"/>
+    </w:pPr>
+    <w:rPr>
+      <w:rFonts w:ascii="Lohit Devanagari" w:hAnsi="Lohit Devanagari"/>
+      <w:b w:val="false"/>
+      <w:i w:val="false"/>
+      <w:strike w:val="false"/>
+      <w:dstrike w:val="false"/>
+      <w:outline w:val="false"/>
+      <w:shadow w:val="false"/>
+      <w:color w:val="000000"/>
+      <w:spacing w:val="0"/>
+      <w:kern w:val="2"/>
+      <w:sz w:val="36"/>
+      <w:u w:val="none"/>
+      <w:em w:val="none"/>
+    </w:rPr>
+  </w:style>
+  <w:style w:type="paragraph" w:styleId="TitleSlideLTGliederung3">
+    <w:name w:val="Title Slide~LT~Gliederung 3"/>
+    <w:basedOn w:val="TitleSlideLTGliederung2"/>
+    <w:qFormat/>
+    <w:pPr>
+      <w:bidi w:val="0"/>
+      <w:spacing w:lineRule="atLeast" w:line="200" w:before="170" w:after="0"/>
+      <w:jc w:val="left"/>
+    </w:pPr>
+    <w:rPr>
+      <w:rFonts w:ascii="Lohit Devanagari" w:hAnsi="Lohit Devanagari"/>
+      <w:b w:val="false"/>
+      <w:i w:val="false"/>
+      <w:strike w:val="false"/>
+      <w:dstrike w:val="false"/>
+      <w:outline w:val="false"/>
+      <w:shadow w:val="false"/>
+      <w:color w:val="000000"/>
+      <w:spacing w:val="0"/>
+      <w:kern w:val="2"/>
+      <w:sz w:val="36"/>
+      <w:u w:val="none"/>
+      <w:em w:val="none"/>
+    </w:rPr>
+  </w:style>
+  <w:style w:type="paragraph" w:styleId="TitleSlideLTGliederung4">
+    <w:name w:val="Title Slide~LT~Gliederung 4"/>
+    <w:basedOn w:val="TitleSlideLTGliederung3"/>
+    <w:qFormat/>
+    <w:pPr>
+      <w:bidi w:val="0"/>
+      <w:spacing w:lineRule="atLeast" w:line="200" w:before="113" w:after="0"/>
+      <w:jc w:val="left"/>
+    </w:pPr>
+    <w:rPr>
+      <w:rFonts w:ascii="Lohit Devanagari" w:hAnsi="Lohit Devanagari"/>
+      <w:b w:val="false"/>
+      <w:i w:val="false"/>
+      <w:strike w:val="false"/>
+      <w:dstrike w:val="false"/>
+      <w:outline w:val="false"/>
+      <w:shadow w:val="false"/>
+      <w:color w:val="000000"/>
+      <w:spacing w:val="0"/>
+      <w:kern w:val="2"/>
+      <w:sz w:val="36"/>
+      <w:u w:val="none"/>
+      <w:em w:val="none"/>
+    </w:rPr>
+  </w:style>
+  <w:style w:type="paragraph" w:styleId="TitleSlideLTGliederung5">
+    <w:name w:val="Title Slide~LT~Gliederung 5"/>
+    <w:basedOn w:val="TitleSlideLTGliederung4"/>
+    <w:qFormat/>
+    <w:pPr>
+      <w:bidi w:val="0"/>
+      <w:spacing w:lineRule="atLeast" w:line="200" w:before="57" w:after="0"/>
+      <w:jc w:val="left"/>
+    </w:pPr>
+    <w:rPr>
+      <w:rFonts w:ascii="Lohit Devanagari" w:hAnsi="Lohit Devanagari"/>
+      <w:b w:val="false"/>
+      <w:i w:val="false"/>
+      <w:strike w:val="false"/>
+      <w:dstrike w:val="false"/>
+      <w:outline w:val="false"/>
+      <w:shadow w:val="false"/>
+      <w:color w:val="000000"/>
+      <w:spacing w:val="0"/>
+      <w:kern w:val="2"/>
+      <w:sz w:val="40"/>
+      <w:u w:val="none"/>
+      <w:em w:val="none"/>
+    </w:rPr>
+  </w:style>
+  <w:style w:type="paragraph" w:styleId="TitleSlideLTGliederung6">
+    <w:name w:val="Title Slide~LT~Gliederung 6"/>
+    <w:basedOn w:val="TitleSlideLTGliederung5"/>
+    <w:qFormat/>
+    <w:pPr>
+      <w:bidi w:val="0"/>
+      <w:spacing w:lineRule="atLeast" w:line="200" w:before="57" w:after="0"/>
+      <w:jc w:val="left"/>
+    </w:pPr>
+    <w:rPr>
+      <w:rFonts w:ascii="Lohit Devanagari" w:hAnsi="Lohit Devanagari"/>
+      <w:b w:val="false"/>
+      <w:i w:val="false"/>
+      <w:strike w:val="false"/>
+      <w:dstrike w:val="false"/>
+      <w:outline w:val="false"/>
+      <w:shadow w:val="false"/>
+      <w:color w:val="000000"/>
+      <w:spacing w:val="0"/>
+      <w:kern w:val="2"/>
+      <w:sz w:val="40"/>
+      <w:u w:val="none"/>
+      <w:em w:val="none"/>
+    </w:rPr>
+  </w:style>
+  <w:style w:type="paragraph" w:styleId="TitleSlideLTGliederung7">
+    <w:name w:val="Title Slide~LT~Gliederung 7"/>
+    <w:basedOn w:val="TitleSlideLTGliederung6"/>
+    <w:qFormat/>
+    <w:pPr>
+      <w:bidi w:val="0"/>
+      <w:spacing w:lineRule="atLeast" w:line="200" w:before="57" w:after="0"/>
+      <w:jc w:val="left"/>
+    </w:pPr>
+    <w:rPr>
+      <w:rFonts w:ascii="Lohit Devanagari" w:hAnsi="Lohit Devanagari"/>
+      <w:b w:val="false"/>
+      <w:i w:val="false"/>
+      <w:strike w:val="false"/>
+      <w:dstrike w:val="false"/>
+      <w:outline w:val="false"/>
+      <w:shadow w:val="false"/>
+      <w:color w:val="000000"/>
+      <w:spacing w:val="0"/>
+      <w:kern w:val="2"/>
+      <w:sz w:val="40"/>
+      <w:u w:val="none"/>
+      <w:em w:val="none"/>
+    </w:rPr>
+  </w:style>
+  <w:style w:type="paragraph" w:styleId="TitleSlideLTGliederung8">
+    <w:name w:val="Title Slide~LT~Gliederung 8"/>
+    <w:basedOn w:val="TitleSlideLTGliederung7"/>
+    <w:qFormat/>
+    <w:pPr>
+      <w:bidi w:val="0"/>
+      <w:spacing w:lineRule="atLeast" w:line="200" w:before="57" w:after="0"/>
+      <w:jc w:val="left"/>
+    </w:pPr>
+    <w:rPr>
+      <w:rFonts w:ascii="Lohit Devanagari" w:hAnsi="Lohit Devanagari"/>
+      <w:b w:val="false"/>
+      <w:i w:val="false"/>
+      <w:strike w:val="false"/>
+      <w:dstrike w:val="false"/>
+      <w:outline w:val="false"/>
+      <w:shadow w:val="false"/>
+      <w:color w:val="000000"/>
+      <w:spacing w:val="0"/>
+      <w:kern w:val="2"/>
+      <w:sz w:val="40"/>
+      <w:u w:val="none"/>
+      <w:em w:val="none"/>
+    </w:rPr>
+  </w:style>
+  <w:style w:type="paragraph" w:styleId="TitleSlideLTGliederung9">
+    <w:name w:val="Title Slide~LT~Gliederung 9"/>
+    <w:basedOn w:val="TitleSlideLTGliederung8"/>
+    <w:qFormat/>
+    <w:pPr>
+      <w:bidi w:val="0"/>
+      <w:spacing w:lineRule="atLeast" w:line="200" w:before="57" w:after="0"/>
+      <w:jc w:val="left"/>
+    </w:pPr>
+    <w:rPr>
+      <w:rFonts w:ascii="Lohit Devanagari" w:hAnsi="Lohit Devanagari"/>
+      <w:b w:val="false"/>
+      <w:i w:val="false"/>
+      <w:strike w:val="false"/>
+      <w:dstrike w:val="false"/>
+      <w:outline w:val="false"/>
+      <w:shadow w:val="false"/>
+      <w:color w:val="000000"/>
+      <w:spacing w:val="0"/>
+      <w:kern w:val="2"/>
+      <w:sz w:val="40"/>
+      <w:u w:val="none"/>
+      <w:em w:val="none"/>
+    </w:rPr>
+  </w:style>
+  <w:style w:type="paragraph" w:styleId="TitleSlideLTTitel">
+    <w:name w:val="Title Slide~LT~Titel"/>
+    <w:qFormat/>
+    <w:pPr>
+      <w:widowControl/>
+      <w:bidi w:val="0"/>
+      <w:spacing w:lineRule="atLeast" w:line="200"/>
+      <w:jc w:val="left"/>
+    </w:pPr>
+    <w:rPr>
+      <w:rFonts w:ascii="Lohit Devanagari" w:hAnsi="Lohit Devanagari" w:eastAsia="DejaVu Sans" w:cs="Liberation Sans"/>
+      <w:b w:val="false"/>
+      <w:i w:val="false"/>
+      <w:strike w:val="false"/>
+      <w:dstrike w:val="false"/>
+      <w:outline w:val="false"/>
+      <w:shadow w:val="false"/>
+      <w:color w:val="000000"/>
+      <w:spacing w:val="0"/>
+      <w:kern w:val="2"/>
+      <w:sz w:val="36"/>
+      <w:szCs w:val="24"/>
+      <w:u w:val="none"/>
+      <w:em w:val="none"/>
+      <w:lang w:val="en-US" w:eastAsia="zh-CN" w:bidi="hi-IN"/>
+    </w:rPr>
+  </w:style>
+  <w:style w:type="paragraph" w:styleId="TitleSlideLTUntertitel">
+    <w:name w:val="Title Slide~LT~Untertitel"/>
+    <w:qFormat/>
+    <w:pPr>
+      <w:widowControl/>
+      <w:bidi w:val="0"/>
+      <w:jc w:val="center"/>
+    </w:pPr>
+    <w:rPr>
+      <w:rFonts w:ascii="Lohit Devanagari" w:hAnsi="Lohit Devanagari" w:eastAsia="DejaVu Sans" w:cs="Liberation Sans"/>
+      <w:b w:val="false"/>
+      <w:i w:val="false"/>
+      <w:strike w:val="false"/>
+      <w:dstrike w:val="false"/>
+      <w:outline w:val="false"/>
+      <w:shadow w:val="false"/>
+      <w:color w:val="000000"/>
+      <w:kern w:val="2"/>
+      <w:sz w:val="64"/>
+      <w:szCs w:val="24"/>
+      <w:u w:val="none"/>
+      <w:em w:val="none"/>
+      <w:lang w:val="en-US" w:eastAsia="zh-CN" w:bidi="hi-IN"/>
+    </w:rPr>
+  </w:style>
+  <w:style w:type="paragraph" w:styleId="TitleSlideLTNotizen">
+    <w:name w:val="Title Slide~LT~Notizen"/>
+    <w:qFormat/>
+    <w:pPr>
+      <w:widowControl/>
+      <w:bidi w:val="0"/>
+      <w:ind w:left="340" w:hanging="340"/>
+      <w:jc w:val="left"/>
+    </w:pPr>
+    <w:rPr>
+      <w:rFonts w:ascii="Lohit Devanagari" w:hAnsi="Lohit Devanagari" w:eastAsia="DejaVu Sans" w:cs="Liberation Sans"/>
+      <w:b w:val="false"/>
+      <w:i w:val="false"/>
+      <w:strike w:val="false"/>
+      <w:dstrike w:val="false"/>
+      <w:outline w:val="false"/>
+      <w:shadow w:val="false"/>
+      <w:color w:val="000000"/>
+      <w:kern w:val="2"/>
+      <w:sz w:val="40"/>
+      <w:szCs w:val="24"/>
+      <w:u w:val="none"/>
+      <w:em w:val="none"/>
+      <w:lang w:val="en-US" w:eastAsia="zh-CN" w:bidi="hi-IN"/>
+    </w:rPr>
+  </w:style>
+  <w:style w:type="paragraph" w:styleId="TitleSlideLTHintergrundobjekte">
+    <w:name w:val="Title Slide~LT~Hintergrundobjekte"/>
+    <w:qFormat/>
+    <w:pPr>
+      <w:widowControl/>
+      <w:bidi w:val="0"/>
+      <w:jc w:val="left"/>
+    </w:pPr>
+    <w:rPr>
+      <w:rFonts w:ascii="Liberation Serif" w:hAnsi="Liberation Serif" w:eastAsia="DejaVu Sans" w:cs="Liberation Sans"/>
+      <w:color w:val="auto"/>
+      <w:kern w:val="2"/>
+      <w:sz w:val="24"/>
+      <w:szCs w:val="24"/>
+      <w:lang w:val="en-US" w:eastAsia="zh-CN" w:bidi="hi-IN"/>
+    </w:rPr>
+  </w:style>
+  <w:style w:type="paragraph" w:styleId="TitleSlideLTHintergrund">
+    <w:name w:val="Title Slide~LT~Hintergrund"/>
+    <w:qFormat/>
+    <w:pPr>
+      <w:widowControl/>
+      <w:bidi w:val="0"/>
+      <w:jc w:val="left"/>
+    </w:pPr>
+    <w:rPr>
+      <w:rFonts w:ascii="Liberation Serif" w:hAnsi="Liberation Serif" w:eastAsia="DejaVu Sans" w:cs="Liberation Sans"/>
+      <w:color w:val="auto"/>
+      <w:kern w:val="2"/>
+      <w:sz w:val="24"/>
+      <w:szCs w:val="24"/>
+      <w:lang w:val="en-US" w:eastAsia="zh-CN" w:bidi="hi-IN"/>
+    </w:rPr>
+  </w:style>
+  <w:style w:type="paragraph" w:styleId="Default1">
+    <w:name w:val="default"/>
+    <w:qFormat/>
+    <w:pPr>
+      <w:widowControl/>
+      <w:bidi w:val="0"/>
+      <w:spacing w:lineRule="atLeast" w:line="200" w:before="0" w:after="0"/>
+      <w:jc w:val="left"/>
+    </w:pPr>
+    <w:rPr>
+      <w:rFonts w:ascii="Lohit Devanagari" w:hAnsi="Lohit Devanagari" w:eastAsia="DejaVu Sans" w:cs="Liberation Sans"/>
+      <w:color w:val="000000"/>
+      <w:kern w:val="2"/>
+      <w:sz w:val="36"/>
+      <w:szCs w:val="24"/>
+      <w:lang w:val="en-US" w:eastAsia="zh-CN" w:bidi="hi-IN"/>
+    </w:rPr>
+  </w:style>
+  <w:style w:type="paragraph" w:styleId="Gray1">
+    <w:name w:val="gray1"/>
+    <w:basedOn w:val="Default1"/>
+    <w:qFormat/>
+    <w:pPr>
+      <w:spacing w:lineRule="atLeast" w:line="200" w:before="0" w:after="0"/>
+    </w:pPr>
+    <w:rPr>
+      <w:rFonts w:ascii="Lohit Devanagari" w:hAnsi="Lohit Devanagari"/>
+      <w:color w:val="000000"/>
+      <w:kern w:val="2"/>
+      <w:sz w:val="36"/>
+    </w:rPr>
+  </w:style>
+  <w:style w:type="paragraph" w:styleId="Gray2">
+    <w:name w:val="gray2"/>
+    <w:basedOn w:val="Default1"/>
+    <w:qFormat/>
+    <w:pPr>
+      <w:spacing w:lineRule="atLeast" w:line="200" w:before="0" w:after="0"/>
+    </w:pPr>
+    <w:rPr>
+      <w:rFonts w:ascii="Lohit Devanagari" w:hAnsi="Lohit Devanagari"/>
+      <w:color w:val="000000"/>
+      <w:kern w:val="2"/>
+      <w:sz w:val="36"/>
+    </w:rPr>
+  </w:style>
+  <w:style w:type="paragraph" w:styleId="Gray3">
+    <w:name w:val="gray3"/>
+    <w:basedOn w:val="Default1"/>
+    <w:qFormat/>
+    <w:pPr>
+      <w:spacing w:lineRule="atLeast" w:line="200" w:before="0" w:after="0"/>
+    </w:pPr>
+    <w:rPr>
+      <w:rFonts w:ascii="Lohit Devanagari" w:hAnsi="Lohit Devanagari"/>
+      <w:color w:val="000000"/>
+      <w:kern w:val="2"/>
+      <w:sz w:val="36"/>
+    </w:rPr>
+  </w:style>
+  <w:style w:type="paragraph" w:styleId="Bw1">
+    <w:name w:val="bw1"/>
+    <w:basedOn w:val="Default1"/>
+    <w:qFormat/>
+    <w:pPr>
+      <w:spacing w:lineRule="atLeast" w:line="200" w:before="0" w:after="0"/>
+    </w:pPr>
+    <w:rPr>
+      <w:rFonts w:ascii="Lohit Devanagari" w:hAnsi="Lohit Devanagari"/>
+      <w:color w:val="000000"/>
+      <w:kern w:val="2"/>
+      <w:sz w:val="36"/>
+    </w:rPr>
+  </w:style>
+  <w:style w:type="paragraph" w:styleId="Bw2">
+    <w:name w:val="bw2"/>
+    <w:basedOn w:val="Default1"/>
+    <w:qFormat/>
+    <w:pPr>
+      <w:spacing w:lineRule="atLeast" w:line="200" w:before="0" w:after="0"/>
+    </w:pPr>
+    <w:rPr>
+      <w:rFonts w:ascii="Lohit Devanagari" w:hAnsi="Lohit Devanagari"/>
+      <w:color w:val="000000"/>
+      <w:kern w:val="2"/>
+      <w:sz w:val="36"/>
+    </w:rPr>
+  </w:style>
+  <w:style w:type="paragraph" w:styleId="Bw3">
+    <w:name w:val="bw3"/>
+    <w:basedOn w:val="Default1"/>
+    <w:qFormat/>
+    <w:pPr>
+      <w:spacing w:lineRule="atLeast" w:line="200" w:before="0" w:after="0"/>
+    </w:pPr>
+    <w:rPr>
+      <w:rFonts w:ascii="Lohit Devanagari" w:hAnsi="Lohit Devanagari"/>
+      <w:color w:val="000000"/>
+      <w:kern w:val="2"/>
+      <w:sz w:val="36"/>
+    </w:rPr>
+  </w:style>
+  <w:style w:type="paragraph" w:styleId="Orange1">
+    <w:name w:val="orange1"/>
+    <w:basedOn w:val="Default1"/>
+    <w:qFormat/>
+    <w:pPr>
+      <w:spacing w:lineRule="atLeast" w:line="200" w:before="0" w:after="0"/>
+    </w:pPr>
+    <w:rPr>
+      <w:rFonts w:ascii="Lohit Devanagari" w:hAnsi="Lohit Devanagari"/>
+      <w:color w:val="000000"/>
+      <w:kern w:val="2"/>
+      <w:sz w:val="36"/>
+    </w:rPr>
+  </w:style>
+  <w:style w:type="paragraph" w:styleId="Orange2">
+    <w:name w:val="orange2"/>
+    <w:basedOn w:val="Default1"/>
+    <w:qFormat/>
+    <w:pPr>
+      <w:spacing w:lineRule="atLeast" w:line="200" w:before="0" w:after="0"/>
+    </w:pPr>
+    <w:rPr>
+      <w:rFonts w:ascii="Lohit Devanagari" w:hAnsi="Lohit Devanagari"/>
+      <w:color w:val="000000"/>
+      <w:kern w:val="2"/>
+      <w:sz w:val="36"/>
+    </w:rPr>
+  </w:style>
+  <w:style w:type="paragraph" w:styleId="Orange3">
+    <w:name w:val="orange3"/>
+    <w:basedOn w:val="Default1"/>
+    <w:qFormat/>
+    <w:pPr>
+      <w:spacing w:lineRule="atLeast" w:line="200" w:before="0" w:after="0"/>
+    </w:pPr>
+    <w:rPr>
+      <w:rFonts w:ascii="Lohit Devanagari" w:hAnsi="Lohit Devanagari"/>
+      <w:color w:val="000000"/>
+      <w:kern w:val="2"/>
+      <w:sz w:val="36"/>
+    </w:rPr>
+  </w:style>
+  <w:style w:type="paragraph" w:styleId="Turquoise1">
+    <w:name w:val="turquoise1"/>
+    <w:basedOn w:val="Default1"/>
+    <w:qFormat/>
+    <w:pPr>
+      <w:spacing w:lineRule="atLeast" w:line="200" w:before="0" w:after="0"/>
+    </w:pPr>
+    <w:rPr>
+      <w:rFonts w:ascii="Lohit Devanagari" w:hAnsi="Lohit Devanagari"/>
+      <w:color w:val="000000"/>
+      <w:kern w:val="2"/>
+      <w:sz w:val="36"/>
+    </w:rPr>
+  </w:style>
+  <w:style w:type="paragraph" w:styleId="Turquoise2">
+    <w:name w:val="turquoise2"/>
+    <w:basedOn w:val="Default1"/>
+    <w:qFormat/>
+    <w:pPr>
+      <w:spacing w:lineRule="atLeast" w:line="200" w:before="0" w:after="0"/>
+    </w:pPr>
+    <w:rPr>
+      <w:rFonts w:ascii="Lohit Devanagari" w:hAnsi="Lohit Devanagari"/>
+      <w:color w:val="000000"/>
+      <w:kern w:val="2"/>
+      <w:sz w:val="36"/>
+    </w:rPr>
+  </w:style>
+  <w:style w:type="paragraph" w:styleId="Turquoise3">
+    <w:name w:val="turquoise3"/>
+    <w:basedOn w:val="Default1"/>
+    <w:qFormat/>
+    <w:pPr>
+      <w:spacing w:lineRule="atLeast" w:line="200" w:before="0" w:after="0"/>
+    </w:pPr>
+    <w:rPr>
+      <w:rFonts w:ascii="Lohit Devanagari" w:hAnsi="Lohit Devanagari"/>
+      <w:color w:val="000000"/>
+      <w:kern w:val="2"/>
+      <w:sz w:val="36"/>
+    </w:rPr>
+  </w:style>
+  <w:style w:type="paragraph" w:styleId="Blue1">
+    <w:name w:val="blue1"/>
+    <w:basedOn w:val="Default1"/>
+    <w:qFormat/>
+    <w:pPr>
+      <w:spacing w:lineRule="atLeast" w:line="200" w:before="0" w:after="0"/>
+    </w:pPr>
+    <w:rPr>
+      <w:rFonts w:ascii="Lohit Devanagari" w:hAnsi="Lohit Devanagari"/>
+      <w:color w:val="000000"/>
+      <w:kern w:val="2"/>
+      <w:sz w:val="36"/>
+    </w:rPr>
+  </w:style>
+  <w:style w:type="paragraph" w:styleId="Blue2">
+    <w:name w:val="blue2"/>
+    <w:basedOn w:val="Default1"/>
+    <w:qFormat/>
+    <w:pPr>
+      <w:spacing w:lineRule="atLeast" w:line="200" w:before="0" w:after="0"/>
+    </w:pPr>
+    <w:rPr>
+      <w:rFonts w:ascii="Lohit Devanagari" w:hAnsi="Lohit Devanagari"/>
+      <w:color w:val="000000"/>
+      <w:kern w:val="2"/>
+      <w:sz w:val="36"/>
+    </w:rPr>
+  </w:style>
+  <w:style w:type="paragraph" w:styleId="Blue3">
+    <w:name w:val="blue3"/>
+    <w:basedOn w:val="Default1"/>
+    <w:qFormat/>
+    <w:pPr>
+      <w:spacing w:lineRule="atLeast" w:line="200" w:before="0" w:after="0"/>
+    </w:pPr>
+    <w:rPr>
+      <w:rFonts w:ascii="Lohit Devanagari" w:hAnsi="Lohit Devanagari"/>
+      <w:color w:val="000000"/>
+      <w:kern w:val="2"/>
+      <w:sz w:val="36"/>
+    </w:rPr>
+  </w:style>
+  <w:style w:type="paragraph" w:styleId="Sun1">
+    <w:name w:val="sun1"/>
+    <w:basedOn w:val="Default1"/>
+    <w:qFormat/>
+    <w:pPr>
+      <w:spacing w:lineRule="atLeast" w:line="200" w:before="0" w:after="0"/>
+    </w:pPr>
+    <w:rPr>
+      <w:rFonts w:ascii="Lohit Devanagari" w:hAnsi="Lohit Devanagari"/>
+      <w:color w:val="000000"/>
+      <w:kern w:val="2"/>
+      <w:sz w:val="36"/>
+    </w:rPr>
+  </w:style>
+  <w:style w:type="paragraph" w:styleId="Sun2">
+    <w:name w:val="sun2"/>
+    <w:basedOn w:val="Default1"/>
+    <w:qFormat/>
+    <w:pPr>
+      <w:spacing w:lineRule="atLeast" w:line="200" w:before="0" w:after="0"/>
+    </w:pPr>
+    <w:rPr>
+      <w:rFonts w:ascii="Lohit Devanagari" w:hAnsi="Lohit Devanagari"/>
+      <w:color w:val="000000"/>
+      <w:kern w:val="2"/>
+      <w:sz w:val="36"/>
+    </w:rPr>
+  </w:style>
+  <w:style w:type="paragraph" w:styleId="Sun3">
+    <w:name w:val="sun3"/>
+    <w:basedOn w:val="Default1"/>
+    <w:qFormat/>
+    <w:pPr>
+      <w:spacing w:lineRule="atLeast" w:line="200" w:before="0" w:after="0"/>
+    </w:pPr>
+    <w:rPr>
+      <w:rFonts w:ascii="Lohit Devanagari" w:hAnsi="Lohit Devanagari"/>
+      <w:color w:val="000000"/>
+      <w:kern w:val="2"/>
+      <w:sz w:val="36"/>
+    </w:rPr>
+  </w:style>
+  <w:style w:type="paragraph" w:styleId="Earth1">
+    <w:name w:val="earth1"/>
+    <w:basedOn w:val="Default1"/>
+    <w:qFormat/>
+    <w:pPr>
+      <w:spacing w:lineRule="atLeast" w:line="200" w:before="0" w:after="0"/>
+    </w:pPr>
+    <w:rPr>
+      <w:rFonts w:ascii="Lohit Devanagari" w:hAnsi="Lohit Devanagari"/>
+      <w:color w:val="000000"/>
+      <w:kern w:val="2"/>
+      <w:sz w:val="36"/>
+    </w:rPr>
+  </w:style>
+  <w:style w:type="paragraph" w:styleId="Earth2">
+    <w:name w:val="earth2"/>
+    <w:basedOn w:val="Default1"/>
+    <w:qFormat/>
+    <w:pPr>
+      <w:spacing w:lineRule="atLeast" w:line="200" w:before="0" w:after="0"/>
+    </w:pPr>
+    <w:rPr>
+      <w:rFonts w:ascii="Lohit Devanagari" w:hAnsi="Lohit Devanagari"/>
+      <w:color w:val="000000"/>
+      <w:kern w:val="2"/>
+      <w:sz w:val="36"/>
+    </w:rPr>
+  </w:style>
+  <w:style w:type="paragraph" w:styleId="Earth3">
+    <w:name w:val="earth3"/>
+    <w:basedOn w:val="Default1"/>
+    <w:qFormat/>
+    <w:pPr>
+      <w:spacing w:lineRule="atLeast" w:line="200" w:before="0" w:after="0"/>
+    </w:pPr>
+    <w:rPr>
+      <w:rFonts w:ascii="Lohit Devanagari" w:hAnsi="Lohit Devanagari"/>
+      <w:color w:val="000000"/>
+      <w:kern w:val="2"/>
+      <w:sz w:val="36"/>
+    </w:rPr>
+  </w:style>
+  <w:style w:type="paragraph" w:styleId="Green1">
+    <w:name w:val="green1"/>
+    <w:basedOn w:val="Default1"/>
+    <w:qFormat/>
+    <w:pPr>
+      <w:spacing w:lineRule="atLeast" w:line="200" w:before="0" w:after="0"/>
+    </w:pPr>
+    <w:rPr>
+      <w:rFonts w:ascii="Lohit Devanagari" w:hAnsi="Lohit Devanagari"/>
+      <w:color w:val="000000"/>
+      <w:kern w:val="2"/>
+      <w:sz w:val="36"/>
+    </w:rPr>
+  </w:style>
+  <w:style w:type="paragraph" w:styleId="Green2">
+    <w:name w:val="green2"/>
+    <w:basedOn w:val="Default1"/>
+    <w:qFormat/>
+    <w:pPr>
+      <w:spacing w:lineRule="atLeast" w:line="200" w:before="0" w:after="0"/>
+    </w:pPr>
+    <w:rPr>
+      <w:rFonts w:ascii="Lohit Devanagari" w:hAnsi="Lohit Devanagari"/>
+      <w:color w:val="000000"/>
+      <w:kern w:val="2"/>
+      <w:sz w:val="36"/>
+    </w:rPr>
+  </w:style>
+  <w:style w:type="paragraph" w:styleId="Green3">
+    <w:name w:val="green3"/>
+    <w:basedOn w:val="Default1"/>
+    <w:qFormat/>
+    <w:pPr>
+      <w:spacing w:lineRule="atLeast" w:line="200" w:before="0" w:after="0"/>
+    </w:pPr>
+    <w:rPr>
+      <w:rFonts w:ascii="Lohit Devanagari" w:hAnsi="Lohit Devanagari"/>
+      <w:color w:val="000000"/>
+      <w:kern w:val="2"/>
+      <w:sz w:val="36"/>
+    </w:rPr>
+  </w:style>
+  <w:style w:type="paragraph" w:styleId="Seetang1">
+    <w:name w:val="seetang1"/>
+    <w:basedOn w:val="Default1"/>
+    <w:qFormat/>
+    <w:pPr>
+      <w:spacing w:lineRule="atLeast" w:line="200" w:before="0" w:after="0"/>
+    </w:pPr>
+    <w:rPr>
+      <w:rFonts w:ascii="Lohit Devanagari" w:hAnsi="Lohit Devanagari"/>
+      <w:color w:val="000000"/>
+      <w:kern w:val="2"/>
+      <w:sz w:val="36"/>
+    </w:rPr>
+  </w:style>
+  <w:style w:type="paragraph" w:styleId="Seetang2">
+    <w:name w:val="seetang2"/>
+    <w:basedOn w:val="Default1"/>
+    <w:qFormat/>
+    <w:pPr>
+      <w:spacing w:lineRule="atLeast" w:line="200" w:before="0" w:after="0"/>
+    </w:pPr>
+    <w:rPr>
+      <w:rFonts w:ascii="Lohit Devanagari" w:hAnsi="Lohit Devanagari"/>
+      <w:color w:val="000000"/>
+      <w:kern w:val="2"/>
+      <w:sz w:val="36"/>
+    </w:rPr>
+  </w:style>
+  <w:style w:type="paragraph" w:styleId="Seetang3">
+    <w:name w:val="seetang3"/>
+    <w:basedOn w:val="Default1"/>
+    <w:qFormat/>
+    <w:pPr>
+      <w:spacing w:lineRule="atLeast" w:line="200" w:before="0" w:after="0"/>
+    </w:pPr>
+    <w:rPr>
+      <w:rFonts w:ascii="Lohit Devanagari" w:hAnsi="Lohit Devanagari"/>
+      <w:color w:val="000000"/>
+      <w:kern w:val="2"/>
+      <w:sz w:val="36"/>
+    </w:rPr>
+  </w:style>
+  <w:style w:type="paragraph" w:styleId="Lightblue1">
+    <w:name w:val="lightblue1"/>
+    <w:basedOn w:val="Default1"/>
+    <w:qFormat/>
+    <w:pPr>
+      <w:spacing w:lineRule="atLeast" w:line="200" w:before="0" w:after="0"/>
+    </w:pPr>
+    <w:rPr>
+      <w:rFonts w:ascii="Lohit Devanagari" w:hAnsi="Lohit Devanagari"/>
+      <w:color w:val="000000"/>
+      <w:kern w:val="2"/>
+      <w:sz w:val="36"/>
+    </w:rPr>
+  </w:style>
+  <w:style w:type="paragraph" w:styleId="Lightblue2">
+    <w:name w:val="lightblue2"/>
+    <w:basedOn w:val="Default1"/>
+    <w:qFormat/>
+    <w:pPr>
+      <w:spacing w:lineRule="atLeast" w:line="200" w:before="0" w:after="0"/>
+    </w:pPr>
+    <w:rPr>
+      <w:rFonts w:ascii="Lohit Devanagari" w:hAnsi="Lohit Devanagari"/>
+      <w:color w:val="000000"/>
+      <w:kern w:val="2"/>
+      <w:sz w:val="36"/>
+    </w:rPr>
+  </w:style>
+  <w:style w:type="paragraph" w:styleId="Lightblue3">
+    <w:name w:val="lightblue3"/>
+    <w:basedOn w:val="Default1"/>
+    <w:qFormat/>
+    <w:pPr>
+      <w:spacing w:lineRule="atLeast" w:line="200" w:before="0" w:after="0"/>
+    </w:pPr>
+    <w:rPr>
+      <w:rFonts w:ascii="Lohit Devanagari" w:hAnsi="Lohit Devanagari"/>
+      <w:color w:val="000000"/>
+      <w:kern w:val="2"/>
+      <w:sz w:val="36"/>
+    </w:rPr>
+  </w:style>
+  <w:style w:type="paragraph" w:styleId="Yellow1">
+    <w:name w:val="yellow1"/>
+    <w:basedOn w:val="Default1"/>
+    <w:qFormat/>
+    <w:pPr>
+      <w:spacing w:lineRule="atLeast" w:line="200" w:before="0" w:after="0"/>
+    </w:pPr>
+    <w:rPr>
+      <w:rFonts w:ascii="Lohit Devanagari" w:hAnsi="Lohit Devanagari"/>
+      <w:color w:val="000000"/>
+      <w:kern w:val="2"/>
+      <w:sz w:val="36"/>
+    </w:rPr>
+  </w:style>
+  <w:style w:type="paragraph" w:styleId="Yellow2">
+    <w:name w:val="yellow2"/>
+    <w:basedOn w:val="Default1"/>
+    <w:qFormat/>
+    <w:pPr>
+      <w:spacing w:lineRule="atLeast" w:line="200" w:before="0" w:after="0"/>
+    </w:pPr>
+    <w:rPr>
+      <w:rFonts w:ascii="Lohit Devanagari" w:hAnsi="Lohit Devanagari"/>
+      <w:color w:val="000000"/>
+      <w:kern w:val="2"/>
+      <w:sz w:val="36"/>
+    </w:rPr>
+  </w:style>
+  <w:style w:type="paragraph" w:styleId="Yellow3">
+    <w:name w:val="yellow3"/>
+    <w:basedOn w:val="Default1"/>
+    <w:qFormat/>
+    <w:pPr>
+      <w:spacing w:lineRule="atLeast" w:line="200" w:before="0" w:after="0"/>
+    </w:pPr>
+    <w:rPr>
+      <w:rFonts w:ascii="Lohit Devanagari" w:hAnsi="Lohit Devanagari"/>
+      <w:color w:val="000000"/>
+      <w:kern w:val="2"/>
+      <w:sz w:val="36"/>
+    </w:rPr>
+  </w:style>
+  <w:style w:type="paragraph" w:styleId="Backgroundobjects">
+    <w:name w:val="Background objects"/>
+    <w:qFormat/>
+    <w:pPr>
+      <w:widowControl/>
+      <w:bidi w:val="0"/>
+      <w:jc w:val="left"/>
+    </w:pPr>
+    <w:rPr>
+      <w:rFonts w:ascii="Liberation Serif" w:hAnsi="Liberation Serif" w:eastAsia="DejaVu Sans" w:cs="Liberation Sans"/>
+      <w:color w:val="auto"/>
+      <w:kern w:val="2"/>
+      <w:sz w:val="24"/>
+      <w:szCs w:val="24"/>
+      <w:lang w:val="en-US" w:eastAsia="zh-CN" w:bidi="hi-IN"/>
+    </w:rPr>
+  </w:style>
+  <w:style w:type="paragraph" w:styleId="Background">
+    <w:name w:val="Background"/>
+    <w:qFormat/>
+    <w:pPr>
+      <w:widowControl/>
+      <w:bidi w:val="0"/>
+      <w:jc w:val="left"/>
+    </w:pPr>
+    <w:rPr>
+      <w:rFonts w:ascii="Liberation Serif" w:hAnsi="Liberation Serif" w:eastAsia="DejaVu Sans" w:cs="Liberation Sans"/>
+      <w:color w:val="auto"/>
+      <w:kern w:val="2"/>
+      <w:sz w:val="24"/>
+      <w:szCs w:val="24"/>
+      <w:lang w:val="en-US" w:eastAsia="zh-CN" w:bidi="hi-IN"/>
+    </w:rPr>
+  </w:style>
+  <w:style w:type="paragraph" w:styleId="Notes">
+    <w:name w:val="Notes"/>
+    <w:qFormat/>
+    <w:pPr>
+      <w:widowControl/>
+      <w:bidi w:val="0"/>
+      <w:ind w:left="340" w:hanging="340"/>
+      <w:jc w:val="left"/>
+    </w:pPr>
+    <w:rPr>
+      <w:rFonts w:ascii="Lohit Devanagari" w:hAnsi="Lohit Devanagari" w:eastAsia="DejaVu Sans" w:cs="Liberation Sans"/>
+      <w:b w:val="false"/>
+      <w:i w:val="false"/>
+      <w:strike w:val="false"/>
+      <w:dstrike w:val="false"/>
+      <w:outline w:val="false"/>
+      <w:shadow w:val="false"/>
+      <w:color w:val="000000"/>
+      <w:kern w:val="2"/>
+      <w:sz w:val="40"/>
+      <w:szCs w:val="24"/>
+      <w:u w:val="none"/>
+      <w:em w:val="none"/>
+      <w:lang w:val="en-US" w:eastAsia="zh-CN" w:bidi="hi-IN"/>
+    </w:rPr>
+  </w:style>
+  <w:style w:type="paragraph" w:styleId="Outline1">
+    <w:name w:val="Outline 1"/>
+    <w:qFormat/>
+    <w:pPr>
+      <w:widowControl/>
+      <w:bidi w:val="0"/>
+      <w:spacing w:lineRule="atLeast" w:line="200" w:before="283" w:after="0"/>
+      <w:jc w:val="left"/>
+    </w:pPr>
+    <w:rPr>
+      <w:rFonts w:ascii="Lohit Devanagari" w:hAnsi="Lohit Devanagari" w:eastAsia="DejaVu Sans" w:cs="Liberation Sans"/>
+      <w:b w:val="false"/>
+      <w:i w:val="false"/>
+      <w:strike w:val="false"/>
+      <w:dstrike w:val="false"/>
+      <w:outline w:val="false"/>
+      <w:shadow w:val="false"/>
+      <w:color w:val="000000"/>
+      <w:spacing w:val="0"/>
+      <w:kern w:val="2"/>
+      <w:sz w:val="64"/>
+      <w:szCs w:val="24"/>
+      <w:u w:val="none"/>
+      <w:em w:val="none"/>
+      <w:lang w:val="en-US" w:eastAsia="zh-CN" w:bidi="hi-IN"/>
+    </w:rPr>
+  </w:style>
+  <w:style w:type="paragraph" w:styleId="Outline2">
+    <w:name w:val="Outline 2"/>
+    <w:basedOn w:val="Outline1"/>
+    <w:qFormat/>
+    <w:pPr>
+      <w:bidi w:val="0"/>
+      <w:spacing w:lineRule="atLeast" w:line="200" w:before="227" w:after="0"/>
+      <w:jc w:val="left"/>
+    </w:pPr>
+    <w:rPr>
+      <w:rFonts w:ascii="Lohit Devanagari" w:hAnsi="Lohit Devanagari"/>
+      <w:b w:val="false"/>
+      <w:i w:val="false"/>
+      <w:strike w:val="false"/>
+      <w:dstrike w:val="false"/>
+      <w:outline w:val="false"/>
+      <w:shadow w:val="false"/>
+      <w:color w:val="000000"/>
+      <w:spacing w:val="0"/>
+      <w:kern w:val="2"/>
+      <w:sz w:val="36"/>
+      <w:u w:val="none"/>
+      <w:em w:val="none"/>
+    </w:rPr>
+  </w:style>
+  <w:style w:type="paragraph" w:styleId="Outline3">
+    <w:name w:val="Outline 3"/>
+    <w:basedOn w:val="Outline2"/>
+    <w:qFormat/>
+    <w:pPr>
+      <w:bidi w:val="0"/>
+      <w:spacing w:lineRule="atLeast" w:line="200" w:before="170" w:after="0"/>
+      <w:jc w:val="left"/>
+    </w:pPr>
+    <w:rPr>
+      <w:rFonts w:ascii="Lohit Devanagari" w:hAnsi="Lohit Devanagari"/>
+      <w:b w:val="false"/>
+      <w:i w:val="false"/>
+      <w:strike w:val="false"/>
+      <w:dstrike w:val="false"/>
+      <w:outline w:val="false"/>
+      <w:shadow w:val="false"/>
+      <w:color w:val="000000"/>
+      <w:spacing w:val="0"/>
+      <w:kern w:val="2"/>
+      <w:sz w:val="36"/>
+      <w:u w:val="none"/>
+      <w:em w:val="none"/>
+    </w:rPr>
+  </w:style>
+  <w:style w:type="paragraph" w:styleId="Outline4">
+    <w:name w:val="Outline 4"/>
+    <w:basedOn w:val="Outline3"/>
+    <w:qFormat/>
+    <w:pPr>
+      <w:bidi w:val="0"/>
+      <w:spacing w:lineRule="atLeast" w:line="200" w:before="113" w:after="0"/>
+      <w:jc w:val="left"/>
+    </w:pPr>
+    <w:rPr>
+      <w:rFonts w:ascii="Lohit Devanagari" w:hAnsi="Lohit Devanagari"/>
+      <w:b w:val="false"/>
+      <w:i w:val="false"/>
+      <w:strike w:val="false"/>
+      <w:dstrike w:val="false"/>
+      <w:outline w:val="false"/>
+      <w:shadow w:val="false"/>
+      <w:color w:val="000000"/>
+      <w:spacing w:val="0"/>
+      <w:kern w:val="2"/>
+      <w:sz w:val="36"/>
+      <w:u w:val="none"/>
+      <w:em w:val="none"/>
+    </w:rPr>
+  </w:style>
+  <w:style w:type="paragraph" w:styleId="Outline5">
+    <w:name w:val="Outline 5"/>
+    <w:basedOn w:val="Outline4"/>
+    <w:qFormat/>
+    <w:pPr>
+      <w:bidi w:val="0"/>
+      <w:spacing w:lineRule="atLeast" w:line="200" w:before="57" w:after="0"/>
+      <w:jc w:val="left"/>
+    </w:pPr>
+    <w:rPr>
+      <w:rFonts w:ascii="Lohit Devanagari" w:hAnsi="Lohit Devanagari"/>
+      <w:b w:val="false"/>
+      <w:i w:val="false"/>
+      <w:strike w:val="false"/>
+      <w:dstrike w:val="false"/>
+      <w:outline w:val="false"/>
+      <w:shadow w:val="false"/>
+      <w:color w:val="000000"/>
+      <w:spacing w:val="0"/>
+      <w:kern w:val="2"/>
+      <w:sz w:val="40"/>
+      <w:u w:val="none"/>
+      <w:em w:val="none"/>
+    </w:rPr>
+  </w:style>
+  <w:style w:type="paragraph" w:styleId="Outline6">
+    <w:name w:val="Outline 6"/>
+    <w:basedOn w:val="Outline5"/>
+    <w:qFormat/>
+    <w:pPr>
+      <w:bidi w:val="0"/>
+      <w:spacing w:lineRule="atLeast" w:line="200" w:before="57" w:after="0"/>
+      <w:jc w:val="left"/>
+    </w:pPr>
+    <w:rPr>
+      <w:rFonts w:ascii="Lohit Devanagari" w:hAnsi="Lohit Devanagari"/>
+      <w:b w:val="false"/>
+      <w:i w:val="false"/>
+      <w:strike w:val="false"/>
+      <w:dstrike w:val="false"/>
+      <w:outline w:val="false"/>
+      <w:shadow w:val="false"/>
+      <w:color w:val="000000"/>
+      <w:spacing w:val="0"/>
+      <w:kern w:val="2"/>
+      <w:sz w:val="40"/>
+      <w:u w:val="none"/>
+      <w:em w:val="none"/>
+    </w:rPr>
+  </w:style>
+  <w:style w:type="paragraph" w:styleId="Outline7">
+    <w:name w:val="Outline 7"/>
+    <w:basedOn w:val="Outline6"/>
+    <w:qFormat/>
+    <w:pPr>
+      <w:bidi w:val="0"/>
+      <w:spacing w:lineRule="atLeast" w:line="200" w:before="57" w:after="0"/>
+      <w:jc w:val="left"/>
+    </w:pPr>
+    <w:rPr>
+      <w:rFonts w:ascii="Lohit Devanagari" w:hAnsi="Lohit Devanagari"/>
+      <w:b w:val="false"/>
+      <w:i w:val="false"/>
+      <w:strike w:val="false"/>
+      <w:dstrike w:val="false"/>
+      <w:outline w:val="false"/>
+      <w:shadow w:val="false"/>
+      <w:color w:val="000000"/>
+      <w:spacing w:val="0"/>
+      <w:kern w:val="2"/>
+      <w:sz w:val="40"/>
+      <w:u w:val="none"/>
+      <w:em w:val="none"/>
+    </w:rPr>
+  </w:style>
+  <w:style w:type="paragraph" w:styleId="Outline8">
+    <w:name w:val="Outline 8"/>
+    <w:basedOn w:val="Outline7"/>
+    <w:qFormat/>
+    <w:pPr>
+      <w:bidi w:val="0"/>
+      <w:spacing w:lineRule="atLeast" w:line="200" w:before="57" w:after="0"/>
+      <w:jc w:val="left"/>
+    </w:pPr>
+    <w:rPr>
+      <w:rFonts w:ascii="Lohit Devanagari" w:hAnsi="Lohit Devanagari"/>
+      <w:b w:val="false"/>
+      <w:i w:val="false"/>
+      <w:strike w:val="false"/>
+      <w:dstrike w:val="false"/>
+      <w:outline w:val="false"/>
+      <w:shadow w:val="false"/>
+      <w:color w:val="000000"/>
+      <w:spacing w:val="0"/>
+      <w:kern w:val="2"/>
+      <w:sz w:val="40"/>
+      <w:u w:val="none"/>
+      <w:em w:val="none"/>
+    </w:rPr>
+  </w:style>
+  <w:style w:type="paragraph" w:styleId="Outline9">
+    <w:name w:val="Outline 9"/>
+    <w:basedOn w:val="Outline8"/>
+    <w:qFormat/>
+    <w:pPr>
+      <w:bidi w:val="0"/>
+      <w:spacing w:lineRule="atLeast" w:line="200" w:before="57" w:after="0"/>
+      <w:jc w:val="left"/>
+    </w:pPr>
+    <w:rPr>
+      <w:rFonts w:ascii="Lohit Devanagari" w:hAnsi="Lohit Devanagari"/>
+      <w:b w:val="false"/>
+      <w:i w:val="false"/>
+      <w:strike w:val="false"/>
+      <w:dstrike w:val="false"/>
+      <w:outline w:val="false"/>
+      <w:shadow w:val="false"/>
+      <w:color w:val="000000"/>
+      <w:spacing w:val="0"/>
+      <w:kern w:val="2"/>
+      <w:sz w:val="40"/>
+      <w:u w:val="none"/>
+      <w:em w:val="none"/>
+    </w:rPr>
+  </w:style>
+  <w:style w:type="paragraph" w:styleId="TitleandContentLTGliederung1">
+    <w:name w:val="Title and Content~LT~Gliederung 1"/>
+    <w:qFormat/>
+    <w:pPr>
+      <w:widowControl/>
+      <w:bidi w:val="0"/>
+      <w:spacing w:lineRule="atLeast" w:line="200" w:before="283" w:after="0"/>
+      <w:jc w:val="left"/>
+    </w:pPr>
+    <w:rPr>
+      <w:rFonts w:ascii="Lohit Devanagari" w:hAnsi="Lohit Devanagari" w:eastAsia="DejaVu Sans" w:cs="Liberation Sans"/>
+      <w:b w:val="false"/>
+      <w:i w:val="false"/>
+      <w:strike w:val="false"/>
+      <w:dstrike w:val="false"/>
+      <w:outline w:val="false"/>
+      <w:shadow w:val="false"/>
+      <w:color w:val="000000"/>
+      <w:spacing w:val="0"/>
+      <w:kern w:val="2"/>
+      <w:sz w:val="64"/>
+      <w:szCs w:val="24"/>
+      <w:u w:val="none"/>
+      <w:em w:val="none"/>
+      <w:lang w:val="en-US" w:eastAsia="zh-CN" w:bidi="hi-IN"/>
+    </w:rPr>
+  </w:style>
+  <w:style w:type="paragraph" w:styleId="TitleandContentLTGliederung2">
+    <w:name w:val="Title and Content~LT~Gliederung 2"/>
+    <w:basedOn w:val="TitleandContentLTGliederung1"/>
+    <w:qFormat/>
+    <w:pPr>
+      <w:bidi w:val="0"/>
+      <w:spacing w:lineRule="atLeast" w:line="200" w:before="227" w:after="0"/>
+      <w:jc w:val="left"/>
+    </w:pPr>
+    <w:rPr>
+      <w:rFonts w:ascii="Lohit Devanagari" w:hAnsi="Lohit Devanagari"/>
+      <w:b w:val="false"/>
+      <w:i w:val="false"/>
+      <w:strike w:val="false"/>
+      <w:dstrike w:val="false"/>
+      <w:outline w:val="false"/>
+      <w:shadow w:val="false"/>
+      <w:color w:val="000000"/>
+      <w:spacing w:val="0"/>
+      <w:kern w:val="2"/>
+      <w:sz w:val="36"/>
+      <w:u w:val="none"/>
+      <w:em w:val="none"/>
+    </w:rPr>
+  </w:style>
+  <w:style w:type="paragraph" w:styleId="TitleandContentLTGliederung3">
+    <w:name w:val="Title and Content~LT~Gliederung 3"/>
+    <w:basedOn w:val="TitleandContentLTGliederung2"/>
+    <w:qFormat/>
+    <w:pPr>
+      <w:bidi w:val="0"/>
+      <w:spacing w:lineRule="atLeast" w:line="200" w:before="170" w:after="0"/>
+      <w:jc w:val="left"/>
+    </w:pPr>
+    <w:rPr>
+      <w:rFonts w:ascii="Lohit Devanagari" w:hAnsi="Lohit Devanagari"/>
+      <w:b w:val="false"/>
+      <w:i w:val="false"/>
+      <w:strike w:val="false"/>
+      <w:dstrike w:val="false"/>
+      <w:outline w:val="false"/>
+      <w:shadow w:val="false"/>
+      <w:color w:val="000000"/>
+      <w:spacing w:val="0"/>
+      <w:kern w:val="2"/>
+      <w:sz w:val="36"/>
+      <w:u w:val="none"/>
+      <w:em w:val="none"/>
+    </w:rPr>
+  </w:style>
+  <w:style w:type="paragraph" w:styleId="TitleandContentLTGliederung4">
+    <w:name w:val="Title and Content~LT~Gliederung 4"/>
+    <w:basedOn w:val="TitleandContentLTGliederung3"/>
+    <w:qFormat/>
+    <w:pPr>
+      <w:bidi w:val="0"/>
+      <w:spacing w:lineRule="atLeast" w:line="200" w:before="113" w:after="0"/>
+      <w:jc w:val="left"/>
+    </w:pPr>
+    <w:rPr>
+      <w:rFonts w:ascii="Lohit Devanagari" w:hAnsi="Lohit Devanagari"/>
+      <w:b w:val="false"/>
+      <w:i w:val="false"/>
+      <w:strike w:val="false"/>
+      <w:dstrike w:val="false"/>
+      <w:outline w:val="false"/>
+      <w:shadow w:val="false"/>
+      <w:color w:val="000000"/>
+      <w:spacing w:val="0"/>
+      <w:kern w:val="2"/>
+      <w:sz w:val="36"/>
+      <w:u w:val="none"/>
+      <w:em w:val="none"/>
+    </w:rPr>
+  </w:style>
+  <w:style w:type="paragraph" w:styleId="TitleandContentLTGliederung5">
+    <w:name w:val="Title and Content~LT~Gliederung 5"/>
+    <w:basedOn w:val="TitleandContentLTGliederung4"/>
+    <w:qFormat/>
+    <w:pPr>
+      <w:bidi w:val="0"/>
+      <w:spacing w:lineRule="atLeast" w:line="200" w:before="57" w:after="0"/>
+      <w:jc w:val="left"/>
+    </w:pPr>
+    <w:rPr>
+      <w:rFonts w:ascii="Lohit Devanagari" w:hAnsi="Lohit Devanagari"/>
+      <w:b w:val="false"/>
+      <w:i w:val="false"/>
+      <w:strike w:val="false"/>
+      <w:dstrike w:val="false"/>
+      <w:outline w:val="false"/>
+      <w:shadow w:val="false"/>
+      <w:color w:val="000000"/>
+      <w:spacing w:val="0"/>
+      <w:kern w:val="2"/>
+      <w:sz w:val="40"/>
+      <w:u w:val="none"/>
+      <w:em w:val="none"/>
+    </w:rPr>
+  </w:style>
+  <w:style w:type="paragraph" w:styleId="TitleandContentLTGliederung6">
+    <w:name w:val="Title and Content~LT~Gliederung 6"/>
+    <w:basedOn w:val="TitleandContentLTGliederung5"/>
+    <w:qFormat/>
+    <w:pPr>
+      <w:bidi w:val="0"/>
+      <w:spacing w:lineRule="atLeast" w:line="200" w:before="57" w:after="0"/>
+      <w:jc w:val="left"/>
+    </w:pPr>
+    <w:rPr>
+      <w:rFonts w:ascii="Lohit Devanagari" w:hAnsi="Lohit Devanagari"/>
+      <w:b w:val="false"/>
+      <w:i w:val="false"/>
+      <w:strike w:val="false"/>
+      <w:dstrike w:val="false"/>
+      <w:outline w:val="false"/>
+      <w:shadow w:val="false"/>
+      <w:color w:val="000000"/>
+      <w:spacing w:val="0"/>
+      <w:kern w:val="2"/>
+      <w:sz w:val="40"/>
+      <w:u w:val="none"/>
+      <w:em w:val="none"/>
+    </w:rPr>
+  </w:style>
+  <w:style w:type="paragraph" w:styleId="TitleandContentLTGliederung7">
+    <w:name w:val="Title and Content~LT~Gliederung 7"/>
+    <w:basedOn w:val="TitleandContentLTGliederung6"/>
+    <w:qFormat/>
+    <w:pPr>
+      <w:bidi w:val="0"/>
+      <w:spacing w:lineRule="atLeast" w:line="200" w:before="57" w:after="0"/>
+      <w:jc w:val="left"/>
+    </w:pPr>
+    <w:rPr>
+      <w:rFonts w:ascii="Lohit Devanagari" w:hAnsi="Lohit Devanagari"/>
+      <w:b w:val="false"/>
+      <w:i w:val="false"/>
+      <w:strike w:val="false"/>
+      <w:dstrike w:val="false"/>
+      <w:outline w:val="false"/>
+      <w:shadow w:val="false"/>
+      <w:color w:val="000000"/>
+      <w:spacing w:val="0"/>
+      <w:kern w:val="2"/>
+      <w:sz w:val="40"/>
+      <w:u w:val="none"/>
+      <w:em w:val="none"/>
+    </w:rPr>
+  </w:style>
+  <w:style w:type="paragraph" w:styleId="TitleandContentLTGliederung8">
+    <w:name w:val="Title and Content~LT~Gliederung 8"/>
+    <w:basedOn w:val="TitleandContentLTGliederung7"/>
+    <w:qFormat/>
+    <w:pPr>
+      <w:bidi w:val="0"/>
+      <w:spacing w:lineRule="atLeast" w:line="200" w:before="57" w:after="0"/>
+      <w:jc w:val="left"/>
+    </w:pPr>
+    <w:rPr>
+      <w:rFonts w:ascii="Lohit Devanagari" w:hAnsi="Lohit Devanagari"/>
+      <w:b w:val="false"/>
+      <w:i w:val="false"/>
+      <w:strike w:val="false"/>
+      <w:dstrike w:val="false"/>
+      <w:outline w:val="false"/>
+      <w:shadow w:val="false"/>
+      <w:color w:val="000000"/>
+      <w:spacing w:val="0"/>
+      <w:kern w:val="2"/>
+      <w:sz w:val="40"/>
+      <w:u w:val="none"/>
+      <w:em w:val="none"/>
+    </w:rPr>
+  </w:style>
+  <w:style w:type="paragraph" w:styleId="TitleandContentLTGliederung9">
+    <w:name w:val="Title and Content~LT~Gliederung 9"/>
+    <w:basedOn w:val="TitleandContentLTGliederung8"/>
+    <w:qFormat/>
+    <w:pPr>
+      <w:bidi w:val="0"/>
+      <w:spacing w:lineRule="atLeast" w:line="200" w:before="57" w:after="0"/>
+      <w:jc w:val="left"/>
+    </w:pPr>
+    <w:rPr>
+      <w:rFonts w:ascii="Lohit Devanagari" w:hAnsi="Lohit Devanagari"/>
+      <w:b w:val="false"/>
+      <w:i w:val="false"/>
+      <w:strike w:val="false"/>
+      <w:dstrike w:val="false"/>
+      <w:outline w:val="false"/>
+      <w:shadow w:val="false"/>
+      <w:color w:val="000000"/>
+      <w:spacing w:val="0"/>
+      <w:kern w:val="2"/>
+      <w:sz w:val="40"/>
+      <w:u w:val="none"/>
+      <w:em w:val="none"/>
+    </w:rPr>
+  </w:style>
+  <w:style w:type="paragraph" w:styleId="TitleandContentLTTitel">
+    <w:name w:val="Title and Content~LT~Titel"/>
+    <w:qFormat/>
+    <w:pPr>
+      <w:widowControl/>
+      <w:bidi w:val="0"/>
+      <w:spacing w:lineRule="atLeast" w:line="200"/>
+      <w:jc w:val="left"/>
+    </w:pPr>
+    <w:rPr>
+      <w:rFonts w:ascii="Lohit Devanagari" w:hAnsi="Lohit Devanagari" w:eastAsia="DejaVu Sans" w:cs="Liberation Sans"/>
+      <w:b w:val="false"/>
+      <w:i w:val="false"/>
+      <w:strike w:val="false"/>
+      <w:dstrike w:val="false"/>
+      <w:outline w:val="false"/>
+      <w:shadow w:val="false"/>
+      <w:color w:val="000000"/>
+      <w:spacing w:val="0"/>
+      <w:kern w:val="2"/>
+      <w:sz w:val="36"/>
+      <w:szCs w:val="24"/>
+      <w:u w:val="none"/>
+      <w:em w:val="none"/>
+      <w:lang w:val="en-US" w:eastAsia="zh-CN" w:bidi="hi-IN"/>
+    </w:rPr>
+  </w:style>
+  <w:style w:type="paragraph" w:styleId="TitleandContentLTUntertitel">
+    <w:name w:val="Title and Content~LT~Untertitel"/>
+    <w:qFormat/>
+    <w:pPr>
+      <w:widowControl/>
+      <w:bidi w:val="0"/>
+      <w:jc w:val="center"/>
+    </w:pPr>
+    <w:rPr>
+      <w:rFonts w:ascii="Lohit Devanagari" w:hAnsi="Lohit Devanagari" w:eastAsia="DejaVu Sans" w:cs="Liberation Sans"/>
+      <w:b w:val="false"/>
+      <w:i w:val="false"/>
+      <w:strike w:val="false"/>
+      <w:dstrike w:val="false"/>
+      <w:outline w:val="false"/>
+      <w:shadow w:val="false"/>
+      <w:color w:val="000000"/>
+      <w:kern w:val="2"/>
+      <w:sz w:val="64"/>
+      <w:szCs w:val="24"/>
+      <w:u w:val="none"/>
+      <w:em w:val="none"/>
+      <w:lang w:val="en-US" w:eastAsia="zh-CN" w:bidi="hi-IN"/>
+    </w:rPr>
+  </w:style>
+  <w:style w:type="paragraph" w:styleId="TitleandContentLTNotizen">
+    <w:name w:val="Title and Content~LT~Notizen"/>
+    <w:qFormat/>
+    <w:pPr>
+      <w:widowControl/>
+      <w:bidi w:val="0"/>
+      <w:ind w:left="340" w:hanging="340"/>
+      <w:jc w:val="left"/>
+    </w:pPr>
+    <w:rPr>
+      <w:rFonts w:ascii="Lohit Devanagari" w:hAnsi="Lohit Devanagari" w:eastAsia="DejaVu Sans" w:cs="Liberation Sans"/>
+      <w:b w:val="false"/>
+      <w:i w:val="false"/>
+      <w:strike w:val="false"/>
+      <w:dstrike w:val="false"/>
+      <w:outline w:val="false"/>
+      <w:shadow w:val="false"/>
+      <w:color w:val="000000"/>
+      <w:kern w:val="2"/>
+      <w:sz w:val="40"/>
+      <w:szCs w:val="24"/>
+      <w:u w:val="none"/>
+      <w:em w:val="none"/>
+      <w:lang w:val="en-US" w:eastAsia="zh-CN" w:bidi="hi-IN"/>
+    </w:rPr>
+  </w:style>
+  <w:style w:type="paragraph" w:styleId="TitleandContentLTHintergrundobjekte">
+    <w:name w:val="Title and Content~LT~Hintergrundobjekte"/>
+    <w:qFormat/>
+    <w:pPr>
+      <w:widowControl/>
+      <w:bidi w:val="0"/>
+      <w:jc w:val="left"/>
+    </w:pPr>
+    <w:rPr>
+      <w:rFonts w:ascii="Liberation Serif" w:hAnsi="Liberation Serif" w:eastAsia="DejaVu Sans" w:cs="Liberation Sans"/>
+      <w:color w:val="auto"/>
+      <w:kern w:val="2"/>
+      <w:sz w:val="24"/>
+      <w:szCs w:val="24"/>
+      <w:lang w:val="en-US" w:eastAsia="zh-CN" w:bidi="hi-IN"/>
+    </w:rPr>
+  </w:style>
+  <w:style w:type="paragraph" w:styleId="TitleandContentLTHintergrund">
+    <w:name w:val="Title and Content~LT~Hintergrund"/>
+    <w:qFormat/>
+    <w:pPr>
+      <w:widowControl/>
+      <w:bidi w:val="0"/>
+      <w:jc w:val="left"/>
+    </w:pPr>
+    <w:rPr>
+      <w:rFonts w:ascii="Liberation Serif" w:hAnsi="Liberation Serif" w:eastAsia="DejaVu Sans" w:cs="Liberation Sans"/>
+      <w:color w:val="auto"/>
+      <w:kern w:val="2"/>
+      <w:sz w:val="24"/>
+      <w:szCs w:val="24"/>
+      <w:lang w:val="en-US" w:eastAsia="zh-CN" w:bidi="hi-IN"/>
+    </w:rPr>
+  </w:style>
+  <w:style w:type="paragraph" w:styleId="BlankLTGliederung1">
+    <w:name w:val="Blank~LT~Gliederung 1"/>
+    <w:qFormat/>
+    <w:pPr>
+      <w:widowControl/>
+      <w:bidi w:val="0"/>
+      <w:spacing w:lineRule="atLeast" w:line="200" w:before="283" w:after="0"/>
+      <w:jc w:val="left"/>
+    </w:pPr>
+    <w:rPr>
+      <w:rFonts w:ascii="Lohit Devanagari" w:hAnsi="Lohit Devanagari" w:eastAsia="DejaVu Sans" w:cs="Liberation Sans"/>
+      <w:b w:val="false"/>
+      <w:i w:val="false"/>
+      <w:strike w:val="false"/>
+      <w:dstrike w:val="false"/>
+      <w:outline w:val="false"/>
+      <w:shadow w:val="false"/>
+      <w:color w:val="000000"/>
+      <w:spacing w:val="0"/>
+      <w:kern w:val="2"/>
+      <w:sz w:val="64"/>
+      <w:szCs w:val="24"/>
+      <w:u w:val="none"/>
+      <w:em w:val="none"/>
+      <w:lang w:val="en-US" w:eastAsia="zh-CN" w:bidi="hi-IN"/>
+    </w:rPr>
+  </w:style>
+  <w:style w:type="paragraph" w:styleId="BlankLTGliederung2">
+    <w:name w:val="Blank~LT~Gliederung 2"/>
+    <w:basedOn w:val="BlankLTGliederung1"/>
+    <w:qFormat/>
+    <w:pPr>
+      <w:bidi w:val="0"/>
+      <w:spacing w:lineRule="atLeast" w:line="200" w:before="227" w:after="0"/>
+      <w:jc w:val="left"/>
+    </w:pPr>
+    <w:rPr>
+      <w:rFonts w:ascii="Lohit Devanagari" w:hAnsi="Lohit Devanagari"/>
+      <w:b w:val="false"/>
+      <w:i w:val="false"/>
+      <w:strike w:val="false"/>
+      <w:dstrike w:val="false"/>
+      <w:outline w:val="false"/>
+      <w:shadow w:val="false"/>
+      <w:color w:val="000000"/>
+      <w:spacing w:val="0"/>
+      <w:kern w:val="2"/>
+      <w:sz w:val="36"/>
+      <w:u w:val="none"/>
+      <w:em w:val="none"/>
+    </w:rPr>
+  </w:style>
+  <w:style w:type="paragraph" w:styleId="BlankLTGliederung3">
+    <w:name w:val="Blank~LT~Gliederung 3"/>
+    <w:basedOn w:val="BlankLTGliederung2"/>
+    <w:qFormat/>
+    <w:pPr>
+      <w:bidi w:val="0"/>
+      <w:spacing w:lineRule="atLeast" w:line="200" w:before="170" w:after="0"/>
+      <w:jc w:val="left"/>
+    </w:pPr>
+    <w:rPr>
+      <w:rFonts w:ascii="Lohit Devanagari" w:hAnsi="Lohit Devanagari"/>
+      <w:b w:val="false"/>
+      <w:i w:val="false"/>
+      <w:strike w:val="false"/>
+      <w:dstrike w:val="false"/>
+      <w:outline w:val="false"/>
+      <w:shadow w:val="false"/>
+      <w:color w:val="000000"/>
+      <w:spacing w:val="0"/>
+      <w:kern w:val="2"/>
+      <w:sz w:val="36"/>
+      <w:u w:val="none"/>
+      <w:em w:val="none"/>
+    </w:rPr>
+  </w:style>
+  <w:style w:type="paragraph" w:styleId="BlankLTGliederung4">
+    <w:name w:val="Blank~LT~Gliederung 4"/>
+    <w:basedOn w:val="BlankLTGliederung3"/>
+    <w:qFormat/>
+    <w:pPr>
+      <w:bidi w:val="0"/>
+      <w:spacing w:lineRule="atLeast" w:line="200" w:before="113" w:after="0"/>
+      <w:jc w:val="left"/>
+    </w:pPr>
+    <w:rPr>
+      <w:rFonts w:ascii="Lohit Devanagari" w:hAnsi="Lohit Devanagari"/>
+      <w:b w:val="false"/>
+      <w:i w:val="false"/>
+      <w:strike w:val="false"/>
+      <w:dstrike w:val="false"/>
+      <w:outline w:val="false"/>
+      <w:shadow w:val="false"/>
+      <w:color w:val="000000"/>
+      <w:spacing w:val="0"/>
+      <w:kern w:val="2"/>
+      <w:sz w:val="36"/>
+      <w:u w:val="none"/>
+      <w:em w:val="none"/>
+    </w:rPr>
+  </w:style>
+  <w:style w:type="paragraph" w:styleId="BlankLTGliederung5">
+    <w:name w:val="Blank~LT~Gliederung 5"/>
+    <w:basedOn w:val="BlankLTGliederung4"/>
+    <w:qFormat/>
+    <w:pPr>
+      <w:bidi w:val="0"/>
+      <w:spacing w:lineRule="atLeast" w:line="200" w:before="57" w:after="0"/>
+      <w:jc w:val="left"/>
+    </w:pPr>
+    <w:rPr>
+      <w:rFonts w:ascii="Lohit Devanagari" w:hAnsi="Lohit Devanagari"/>
+      <w:b w:val="false"/>
+      <w:i w:val="false"/>
+      <w:strike w:val="false"/>
+      <w:dstrike w:val="false"/>
+      <w:outline w:val="false"/>
+      <w:shadow w:val="false"/>
+      <w:color w:val="000000"/>
+      <w:spacing w:val="0"/>
+      <w:kern w:val="2"/>
+      <w:sz w:val="40"/>
+      <w:u w:val="none"/>
+      <w:em w:val="none"/>
+    </w:rPr>
+  </w:style>
+  <w:style w:type="paragraph" w:styleId="BlankLTGliederung6">
+    <w:name w:val="Blank~LT~Gliederung 6"/>
+    <w:basedOn w:val="BlankLTGliederung5"/>
+    <w:qFormat/>
+    <w:pPr>
+      <w:bidi w:val="0"/>
+      <w:spacing w:lineRule="atLeast" w:line="200" w:before="57" w:after="0"/>
+      <w:jc w:val="left"/>
+    </w:pPr>
+    <w:rPr>
+      <w:rFonts w:ascii="Lohit Devanagari" w:hAnsi="Lohit Devanagari"/>
+      <w:b w:val="false"/>
+      <w:i w:val="false"/>
+      <w:strike w:val="false"/>
+      <w:dstrike w:val="false"/>
+      <w:outline w:val="false"/>
+      <w:shadow w:val="false"/>
+      <w:color w:val="000000"/>
+      <w:spacing w:val="0"/>
+      <w:kern w:val="2"/>
+      <w:sz w:val="40"/>
+      <w:u w:val="none"/>
+      <w:em w:val="none"/>
+    </w:rPr>
+  </w:style>
+  <w:style w:type="paragraph" w:styleId="BlankLTGliederung7">
+    <w:name w:val="Blank~LT~Gliederung 7"/>
+    <w:basedOn w:val="BlankLTGliederung6"/>
+    <w:qFormat/>
+    <w:pPr>
+      <w:bidi w:val="0"/>
+      <w:spacing w:lineRule="atLeast" w:line="200" w:before="57" w:after="0"/>
+      <w:jc w:val="left"/>
+    </w:pPr>
+    <w:rPr>
+      <w:rFonts w:ascii="Lohit Devanagari" w:hAnsi="Lohit Devanagari"/>
+      <w:b w:val="false"/>
+      <w:i w:val="false"/>
+      <w:strike w:val="false"/>
+      <w:dstrike w:val="false"/>
+      <w:outline w:val="false"/>
+      <w:shadow w:val="false"/>
+      <w:color w:val="000000"/>
+      <w:spacing w:val="0"/>
+      <w:kern w:val="2"/>
+      <w:sz w:val="40"/>
+      <w:u w:val="none"/>
+      <w:em w:val="none"/>
+    </w:rPr>
+  </w:style>
+  <w:style w:type="paragraph" w:styleId="BlankLTGliederung8">
+    <w:name w:val="Blank~LT~Gliederung 8"/>
+    <w:basedOn w:val="BlankLTGliederung7"/>
+    <w:qFormat/>
+    <w:pPr>
+      <w:bidi w:val="0"/>
+      <w:spacing w:lineRule="atLeast" w:line="200" w:before="57" w:after="0"/>
+      <w:jc w:val="left"/>
+    </w:pPr>
+    <w:rPr>
+      <w:rFonts w:ascii="Lohit Devanagari" w:hAnsi="Lohit Devanagari"/>
+      <w:b w:val="false"/>
+      <w:i w:val="false"/>
+      <w:strike w:val="false"/>
+      <w:dstrike w:val="false"/>
+      <w:outline w:val="false"/>
+      <w:shadow w:val="false"/>
+      <w:color w:val="000000"/>
+      <w:spacing w:val="0"/>
+      <w:kern w:val="2"/>
+      <w:sz w:val="40"/>
+      <w:u w:val="none"/>
+      <w:em w:val="none"/>
+    </w:rPr>
+  </w:style>
+  <w:style w:type="paragraph" w:styleId="BlankLTGliederung9">
+    <w:name w:val="Blank~LT~Gliederung 9"/>
+    <w:basedOn w:val="BlankLTGliederung8"/>
+    <w:qFormat/>
+    <w:pPr>
+      <w:bidi w:val="0"/>
+      <w:spacing w:lineRule="atLeast" w:line="200" w:before="57" w:after="0"/>
+      <w:jc w:val="left"/>
+    </w:pPr>
+    <w:rPr>
+      <w:rFonts w:ascii="Lohit Devanagari" w:hAnsi="Lohit Devanagari"/>
+      <w:b w:val="false"/>
+      <w:i w:val="false"/>
+      <w:strike w:val="false"/>
+      <w:dstrike w:val="false"/>
+      <w:outline w:val="false"/>
+      <w:shadow w:val="false"/>
+      <w:color w:val="000000"/>
+      <w:spacing w:val="0"/>
+      <w:kern w:val="2"/>
+      <w:sz w:val="40"/>
+      <w:u w:val="none"/>
+      <w:em w:val="none"/>
+    </w:rPr>
+  </w:style>
+  <w:style w:type="paragraph" w:styleId="BlankLTTitel">
+    <w:name w:val="Blank~LT~Titel"/>
+    <w:qFormat/>
+    <w:pPr>
+      <w:widowControl/>
+      <w:bidi w:val="0"/>
+      <w:spacing w:lineRule="atLeast" w:line="200"/>
+      <w:jc w:val="left"/>
+    </w:pPr>
+    <w:rPr>
+      <w:rFonts w:ascii="Lohit Devanagari" w:hAnsi="Lohit Devanagari" w:eastAsia="DejaVu Sans" w:cs="Liberation Sans"/>
+      <w:b w:val="false"/>
+      <w:i w:val="false"/>
+      <w:strike w:val="false"/>
+      <w:dstrike w:val="false"/>
+      <w:outline w:val="false"/>
+      <w:shadow w:val="false"/>
+      <w:color w:val="000000"/>
+      <w:spacing w:val="0"/>
+      <w:kern w:val="2"/>
+      <w:sz w:val="36"/>
+      <w:szCs w:val="24"/>
+      <w:u w:val="none"/>
+      <w:em w:val="none"/>
+      <w:lang w:val="en-US" w:eastAsia="zh-CN" w:bidi="hi-IN"/>
+    </w:rPr>
+  </w:style>
+  <w:style w:type="paragraph" w:styleId="BlankLTUntertitel">
+    <w:name w:val="Blank~LT~Untertitel"/>
+    <w:qFormat/>
+    <w:pPr>
+      <w:widowControl/>
+      <w:bidi w:val="0"/>
+      <w:jc w:val="center"/>
+    </w:pPr>
+    <w:rPr>
+      <w:rFonts w:ascii="Lohit Devanagari" w:hAnsi="Lohit Devanagari" w:eastAsia="DejaVu Sans" w:cs="Liberation Sans"/>
+      <w:b w:val="false"/>
+      <w:i w:val="false"/>
+      <w:strike w:val="false"/>
+      <w:dstrike w:val="false"/>
+      <w:outline w:val="false"/>
+      <w:shadow w:val="false"/>
+      <w:color w:val="000000"/>
+      <w:kern w:val="2"/>
+      <w:sz w:val="64"/>
+      <w:szCs w:val="24"/>
+      <w:u w:val="none"/>
+      <w:em w:val="none"/>
+      <w:lang w:val="en-US" w:eastAsia="zh-CN" w:bidi="hi-IN"/>
+    </w:rPr>
+  </w:style>
+  <w:style w:type="paragraph" w:styleId="BlankLTNotizen">
+    <w:name w:val="Blank~LT~Notizen"/>
+    <w:qFormat/>
+    <w:pPr>
+      <w:widowControl/>
+      <w:bidi w:val="0"/>
+      <w:ind w:left="340" w:hanging="340"/>
+      <w:jc w:val="left"/>
+    </w:pPr>
+    <w:rPr>
+      <w:rFonts w:ascii="Lohit Devanagari" w:hAnsi="Lohit Devanagari" w:eastAsia="DejaVu Sans" w:cs="Liberation Sans"/>
+      <w:b w:val="false"/>
+      <w:i w:val="false"/>
+      <w:strike w:val="false"/>
+      <w:dstrike w:val="false"/>
+      <w:outline w:val="false"/>
+      <w:shadow w:val="false"/>
+      <w:color w:val="000000"/>
+      <w:kern w:val="2"/>
+      <w:sz w:val="40"/>
+      <w:szCs w:val="24"/>
+      <w:u w:val="none"/>
+      <w:em w:val="none"/>
+      <w:lang w:val="en-US" w:eastAsia="zh-CN" w:bidi="hi-IN"/>
+    </w:rPr>
+  </w:style>
+  <w:style w:type="paragraph" w:styleId="BlankLTHintergrundobjekte">
+    <w:name w:val="Blank~LT~Hintergrundobjekte"/>
+    <w:qFormat/>
+    <w:pPr>
+      <w:widowControl/>
+      <w:bidi w:val="0"/>
+      <w:jc w:val="left"/>
+    </w:pPr>
+    <w:rPr>
+      <w:rFonts w:ascii="Liberation Serif" w:hAnsi="Liberation Serif" w:eastAsia="DejaVu Sans" w:cs="Liberation Sans"/>
+      <w:color w:val="auto"/>
+      <w:kern w:val="2"/>
+      <w:sz w:val="24"/>
+      <w:szCs w:val="24"/>
+      <w:lang w:val="en-US" w:eastAsia="zh-CN" w:bidi="hi-IN"/>
+    </w:rPr>
+  </w:style>
+  <w:style w:type="paragraph" w:styleId="BlankLTHintergrund">
+    <w:name w:val="Blank~LT~Hintergrund"/>
+    <w:qFormat/>
+    <w:pPr>
+      <w:widowControl/>
+      <w:bidi w:val="0"/>
+      <w:jc w:val="left"/>
+    </w:pPr>
+    <w:rPr>
+      <w:rFonts w:ascii="Liberation Serif" w:hAnsi="Liberation Serif" w:eastAsia="DejaVu Sans" w:cs="Liberation Sans"/>
+      <w:color w:val="auto"/>
+      <w:kern w:val="2"/>
+      <w:sz w:val="24"/>
+      <w:szCs w:val="24"/>
+      <w:lang w:val="en-US" w:eastAsia="zh-CN" w:bidi="hi-IN"/>
+    </w:rPr>
+  </w:style>
 </w:styles>
 </file>
</xml_diff>